<commit_message>
Faltan un par de cosas de las pruebas, le pregunto el martes por la mañana, y faltaria probar el despliegue del ear y la web.
</commit_message>
<xml_diff>
--- a/Informes/Plan de pruebas.docx
+++ b/Informes/Plan de pruebas.docx
@@ -333,7 +333,15 @@
           <w:sz w:val="24"/>
           <w:szCs w:val="24"/>
         </w:rPr>
-        <w:t>GestiónEstacionamientos</w:t>
+        <w:t xml:space="preserve">GestiónEstacionamientos </w:t>
+      </w:r>
+      <w:r>
+        <w:rPr>
+          <w:rFonts w:cstheme="minorHAnsi"/>
+          <w:sz w:val="24"/>
+          <w:szCs w:val="24"/>
+        </w:rPr>
+        <w:t xml:space="preserve">y </w:t>
       </w:r>
       <w:r>
         <w:rPr>
@@ -343,35 +351,7 @@
           <w:sz w:val="24"/>
           <w:szCs w:val="24"/>
         </w:rPr>
-        <w:t xml:space="preserve"> </w:t>
-      </w:r>
-      <w:r>
-        <w:rPr>
-          <w:rFonts w:cstheme="minorHAnsi"/>
-          <w:sz w:val="24"/>
-          <w:szCs w:val="24"/>
-        </w:rPr>
-        <w:t xml:space="preserve">y </w:t>
-      </w:r>
-      <w:r>
-        <w:rPr>
-          <w:rFonts w:cstheme="minorHAnsi"/>
-          <w:i/>
-          <w:iCs/>
-          <w:sz w:val="24"/>
-          <w:szCs w:val="24"/>
-        </w:rPr>
-        <w:t>EstacionamientosDAO</w:t>
-      </w:r>
-      <w:r>
-        <w:rPr>
-          <w:rFonts w:cstheme="minorHAnsi"/>
-          <w:i/>
-          <w:iCs/>
-          <w:sz w:val="24"/>
-          <w:szCs w:val="24"/>
-        </w:rPr>
-        <w:t>.</w:t>
+        <w:t>EstacionamientosDAO.</w:t>
       </w:r>
     </w:p>
     <w:p>
@@ -1055,89 +1035,25 @@
           <w:sz w:val="24"/>
           <w:szCs w:val="24"/>
         </w:rPr>
-        <w:t>A1</w:t>
-      </w:r>
-      <w:r>
-        <w:rPr>
-          <w:rFonts w:cstheme="minorHAnsi"/>
-          <w:sz w:val="24"/>
-          <w:szCs w:val="24"/>
-        </w:rPr>
-        <w:t>3</w:t>
-      </w:r>
-      <w:r>
-        <w:rPr>
-          <w:rFonts w:cstheme="minorHAnsi"/>
-          <w:sz w:val="24"/>
-          <w:szCs w:val="24"/>
-        </w:rPr>
-        <w:t xml:space="preserve">. Funcionamiento correcto (consulta </w:t>
-      </w:r>
-      <w:r>
-        <w:rPr>
-          <w:rFonts w:cstheme="minorHAnsi"/>
-          <w:sz w:val="24"/>
-          <w:szCs w:val="24"/>
-        </w:rPr>
-        <w:t>estacionamientos en vigor</w:t>
-      </w:r>
-      <w:r>
-        <w:rPr>
-          <w:rFonts w:cstheme="minorHAnsi"/>
-          <w:sz w:val="24"/>
-          <w:szCs w:val="24"/>
-        </w:rPr>
-        <w:t>).</w:t>
-      </w:r>
-    </w:p>
-    <w:p>
-      <w:pPr>
-        <w:jc w:val="both"/>
-        <w:rPr>
-          <w:rFonts w:cstheme="minorHAnsi"/>
-          <w:sz w:val="24"/>
-          <w:szCs w:val="24"/>
-        </w:rPr>
-      </w:pPr>
-      <w:r>
-        <w:rPr>
-          <w:rFonts w:cstheme="minorHAnsi"/>
-          <w:sz w:val="24"/>
-          <w:szCs w:val="24"/>
-        </w:rPr>
-        <w:t>A1</w:t>
-      </w:r>
-      <w:r>
-        <w:rPr>
-          <w:rFonts w:cstheme="minorHAnsi"/>
-          <w:sz w:val="24"/>
-          <w:szCs w:val="24"/>
-        </w:rPr>
-        <w:t>4</w:t>
-      </w:r>
-      <w:r>
-        <w:rPr>
-          <w:rFonts w:cstheme="minorHAnsi"/>
-          <w:sz w:val="24"/>
-          <w:szCs w:val="24"/>
-        </w:rPr>
-        <w:t xml:space="preserve">. Funcionamiento correcto (consulta </w:t>
-      </w:r>
-      <w:r>
-        <w:rPr>
-          <w:rFonts w:cstheme="minorHAnsi"/>
-          <w:sz w:val="24"/>
-          <w:szCs w:val="24"/>
-        </w:rPr>
-        <w:t>histórico de estacionamientos</w:t>
-      </w:r>
-      <w:r>
-        <w:rPr>
-          <w:rFonts w:cstheme="minorHAnsi"/>
-          <w:sz w:val="24"/>
-          <w:szCs w:val="24"/>
-        </w:rPr>
-        <w:t>).</w:t>
+        <w:t>A13. Funcionamiento correcto (consulta estacionamientos en vigor).</w:t>
+      </w:r>
+    </w:p>
+    <w:p>
+      <w:pPr>
+        <w:jc w:val="both"/>
+        <w:rPr>
+          <w:rFonts w:cstheme="minorHAnsi"/>
+          <w:sz w:val="24"/>
+          <w:szCs w:val="24"/>
+        </w:rPr>
+      </w:pPr>
+      <w:r>
+        <w:rPr>
+          <w:rFonts w:cstheme="minorHAnsi"/>
+          <w:sz w:val="24"/>
+          <w:szCs w:val="24"/>
+        </w:rPr>
+        <w:t>A14. Funcionamiento correcto (consulta histórico de estacionamientos).</w:t>
       </w:r>
     </w:p>
     <w:p>
@@ -1164,51 +1080,25 @@
           <w:sz w:val="24"/>
           <w:szCs w:val="24"/>
         </w:rPr>
-        <w:t xml:space="preserve">Caso de uso: </w:t>
-      </w:r>
-      <w:r>
-        <w:rPr>
-          <w:rFonts w:cstheme="minorHAnsi"/>
-          <w:b/>
-          <w:bCs/>
-          <w:sz w:val="24"/>
-          <w:szCs w:val="24"/>
-        </w:rPr>
-        <w:t>Finalizar Estacionamiento</w:t>
-      </w:r>
-    </w:p>
-    <w:p>
-      <w:pPr>
-        <w:jc w:val="both"/>
-        <w:rPr>
-          <w:rFonts w:cstheme="minorHAnsi"/>
-          <w:sz w:val="24"/>
-          <w:szCs w:val="24"/>
-        </w:rPr>
-      </w:pPr>
-      <w:r>
-        <w:rPr>
-          <w:rFonts w:cstheme="minorHAnsi"/>
-          <w:sz w:val="24"/>
-          <w:szCs w:val="24"/>
-        </w:rPr>
-        <w:t>A1</w:t>
-      </w:r>
-      <w:r>
-        <w:rPr>
-          <w:rFonts w:cstheme="minorHAnsi"/>
-          <w:sz w:val="24"/>
-          <w:szCs w:val="24"/>
-        </w:rPr>
-        <w:t>5</w:t>
-      </w:r>
-      <w:r>
-        <w:rPr>
-          <w:rFonts w:cstheme="minorHAnsi"/>
-          <w:sz w:val="24"/>
-          <w:szCs w:val="24"/>
-        </w:rPr>
-        <w:t>. Funcionamiento correcto.</w:t>
+        <w:t>Caso de uso: Finalizar Estacionamiento</w:t>
+      </w:r>
+    </w:p>
+    <w:p>
+      <w:pPr>
+        <w:jc w:val="both"/>
+        <w:rPr>
+          <w:rFonts w:cstheme="minorHAnsi"/>
+          <w:sz w:val="24"/>
+          <w:szCs w:val="24"/>
+        </w:rPr>
+      </w:pPr>
+      <w:r>
+        <w:rPr>
+          <w:rFonts w:cstheme="minorHAnsi"/>
+          <w:sz w:val="24"/>
+          <w:szCs w:val="24"/>
+        </w:rPr>
+        <w:t>A15. Funcionamiento correcto.</w:t>
       </w:r>
     </w:p>
     <w:p>
@@ -1235,61 +1125,25 @@
           <w:sz w:val="24"/>
           <w:szCs w:val="24"/>
         </w:rPr>
-        <w:t xml:space="preserve">Caso de uso: </w:t>
-      </w:r>
-      <w:r>
-        <w:rPr>
-          <w:rFonts w:cstheme="minorHAnsi"/>
-          <w:b/>
-          <w:bCs/>
-          <w:sz w:val="24"/>
-          <w:szCs w:val="24"/>
-        </w:rPr>
-        <w:t>Comprobar</w:t>
-      </w:r>
-      <w:r>
-        <w:rPr>
-          <w:rFonts w:cstheme="minorHAnsi"/>
-          <w:b/>
-          <w:bCs/>
-          <w:sz w:val="24"/>
-          <w:szCs w:val="24"/>
-        </w:rPr>
-        <w:t xml:space="preserve"> Estacionamiento</w:t>
-      </w:r>
-    </w:p>
-    <w:p>
-      <w:pPr>
-        <w:jc w:val="both"/>
-        <w:rPr>
-          <w:rFonts w:cstheme="minorHAnsi"/>
-          <w:sz w:val="24"/>
-          <w:szCs w:val="24"/>
-        </w:rPr>
-      </w:pPr>
-      <w:r>
-        <w:rPr>
-          <w:rFonts w:cstheme="minorHAnsi"/>
-          <w:sz w:val="24"/>
-          <w:szCs w:val="24"/>
-        </w:rPr>
-        <w:t>A1</w:t>
-      </w:r>
-      <w:r>
-        <w:rPr>
-          <w:rFonts w:cstheme="minorHAnsi"/>
-          <w:sz w:val="24"/>
-          <w:szCs w:val="24"/>
-        </w:rPr>
-        <w:t>6</w:t>
-      </w:r>
-      <w:r>
-        <w:rPr>
-          <w:rFonts w:cstheme="minorHAnsi"/>
-          <w:sz w:val="24"/>
-          <w:szCs w:val="24"/>
-        </w:rPr>
-        <w:t>. Funcionamiento correcto.</w:t>
+        <w:t>Caso de uso: Comprobar Estacionamiento</w:t>
+      </w:r>
+    </w:p>
+    <w:p>
+      <w:pPr>
+        <w:jc w:val="both"/>
+        <w:rPr>
+          <w:rFonts w:cstheme="minorHAnsi"/>
+          <w:sz w:val="24"/>
+          <w:szCs w:val="24"/>
+        </w:rPr>
+      </w:pPr>
+      <w:r>
+        <w:rPr>
+          <w:rFonts w:cstheme="minorHAnsi"/>
+          <w:sz w:val="24"/>
+          <w:szCs w:val="24"/>
+        </w:rPr>
+        <w:t>A16. Funcionamiento correcto.</w:t>
       </w:r>
     </w:p>
     <w:p>
@@ -1316,51 +1170,25 @@
           <w:sz w:val="24"/>
           <w:szCs w:val="24"/>
         </w:rPr>
-        <w:t xml:space="preserve">Caso de uso: </w:t>
-      </w:r>
-      <w:r>
-        <w:rPr>
-          <w:rFonts w:cstheme="minorHAnsi"/>
-          <w:b/>
-          <w:bCs/>
-          <w:sz w:val="24"/>
-          <w:szCs w:val="24"/>
-        </w:rPr>
-        <w:t>Denunciar</w:t>
-      </w:r>
-    </w:p>
-    <w:p>
-      <w:pPr>
-        <w:jc w:val="both"/>
-        <w:rPr>
-          <w:rFonts w:cstheme="minorHAnsi"/>
-          <w:sz w:val="24"/>
-          <w:szCs w:val="24"/>
-        </w:rPr>
-      </w:pPr>
-      <w:r>
-        <w:rPr>
-          <w:rFonts w:cstheme="minorHAnsi"/>
-          <w:sz w:val="24"/>
-          <w:szCs w:val="24"/>
-        </w:rPr>
-        <w:t>A1</w:t>
-      </w:r>
-      <w:r>
-        <w:rPr>
-          <w:rFonts w:cstheme="minorHAnsi"/>
-          <w:sz w:val="24"/>
-          <w:szCs w:val="24"/>
-        </w:rPr>
-        <w:t>7</w:t>
-      </w:r>
-      <w:r>
-        <w:rPr>
-          <w:rFonts w:cstheme="minorHAnsi"/>
-          <w:sz w:val="24"/>
-          <w:szCs w:val="24"/>
-        </w:rPr>
-        <w:t>. Funcionamiento correcto.</w:t>
+        <w:t>Caso de uso: Denunciar</w:t>
+      </w:r>
+    </w:p>
+    <w:p>
+      <w:pPr>
+        <w:jc w:val="both"/>
+        <w:rPr>
+          <w:rFonts w:cstheme="minorHAnsi"/>
+          <w:sz w:val="24"/>
+          <w:szCs w:val="24"/>
+        </w:rPr>
+      </w:pPr>
+      <w:r>
+        <w:rPr>
+          <w:rFonts w:cstheme="minorHAnsi"/>
+          <w:sz w:val="24"/>
+          <w:szCs w:val="24"/>
+        </w:rPr>
+        <w:t>A17. Funcionamiento correcto.</w:t>
       </w:r>
     </w:p>
     <w:p>
@@ -1387,17 +1215,7 @@
           <w:sz w:val="24"/>
           <w:szCs w:val="24"/>
         </w:rPr>
-        <w:t xml:space="preserve">Caso de uso: </w:t>
-      </w:r>
-      <w:r>
-        <w:rPr>
-          <w:rFonts w:cstheme="minorHAnsi"/>
-          <w:b/>
-          <w:bCs/>
-          <w:sz w:val="24"/>
-          <w:szCs w:val="24"/>
-        </w:rPr>
-        <w:t>Registrarse</w:t>
+        <w:t>Caso de uso: Registrarse</w:t>
       </w:r>
     </w:p>
     <w:p>
@@ -1608,15 +1426,411 @@
           <w:sz w:val="24"/>
           <w:szCs w:val="24"/>
         </w:rPr>
-        <w:t>A</w:t>
-      </w:r>
-      <w:r>
-        <w:rPr>
-          <w:rFonts w:cstheme="minorHAnsi"/>
-          <w:sz w:val="24"/>
-          <w:szCs w:val="24"/>
-        </w:rPr>
-        <w:t>1</w:t>
+        <w:t>A1.</w:t>
+      </w:r>
+      <w:r>
+        <w:rPr>
+          <w:rFonts w:cstheme="minorHAnsi"/>
+          <w:sz w:val="24"/>
+          <w:szCs w:val="24"/>
+        </w:rPr>
+        <w:t xml:space="preserve"> </w:t>
+      </w:r>
+      <w:r>
+        <w:rPr>
+          <w:rFonts w:cstheme="minorHAnsi"/>
+          <w:sz w:val="24"/>
+          <w:szCs w:val="24"/>
+        </w:rPr>
+        <w:t>El usuario</w:t>
+      </w:r>
+      <w:r>
+        <w:rPr>
+          <w:rFonts w:cstheme="minorHAnsi"/>
+          <w:sz w:val="24"/>
+          <w:szCs w:val="24"/>
+        </w:rPr>
+        <w:t xml:space="preserve"> registra un vehículo con </w:t>
+      </w:r>
+      <w:r>
+        <w:rPr>
+          <w:rFonts w:cstheme="minorHAnsi"/>
+          <w:sz w:val="24"/>
+          <w:szCs w:val="24"/>
+        </w:rPr>
+        <w:t>matrícula</w:t>
+      </w:r>
+      <w:r>
+        <w:rPr>
+          <w:rFonts w:cstheme="minorHAnsi"/>
+          <w:sz w:val="24"/>
+          <w:szCs w:val="24"/>
+        </w:rPr>
+        <w:t xml:space="preserve"> ‘7777 </w:t>
+      </w:r>
+      <w:r>
+        <w:rPr>
+          <w:rFonts w:cstheme="minorHAnsi"/>
+          <w:sz w:val="24"/>
+          <w:szCs w:val="24"/>
+        </w:rPr>
+        <w:t>AAA</w:t>
+      </w:r>
+      <w:r>
+        <w:rPr>
+          <w:rFonts w:cstheme="minorHAnsi"/>
+          <w:sz w:val="24"/>
+          <w:szCs w:val="24"/>
+        </w:rPr>
+        <w:t>’,</w:t>
+      </w:r>
+      <w:r>
+        <w:rPr>
+          <w:rFonts w:cstheme="minorHAnsi"/>
+          <w:sz w:val="24"/>
+          <w:szCs w:val="24"/>
+        </w:rPr>
+        <w:t xml:space="preserve"> marca</w:t>
+      </w:r>
+      <w:r>
+        <w:rPr>
+          <w:rFonts w:cstheme="minorHAnsi"/>
+          <w:sz w:val="24"/>
+          <w:szCs w:val="24"/>
+        </w:rPr>
+        <w:t xml:space="preserve"> ‘</w:t>
+      </w:r>
+      <w:r>
+        <w:rPr>
+          <w:rFonts w:cstheme="minorHAnsi"/>
+          <w:sz w:val="24"/>
+          <w:szCs w:val="24"/>
+        </w:rPr>
+        <w:t>FIAT</w:t>
+      </w:r>
+      <w:r>
+        <w:rPr>
+          <w:rFonts w:cstheme="minorHAnsi"/>
+          <w:sz w:val="24"/>
+          <w:szCs w:val="24"/>
+        </w:rPr>
+        <w:t>’</w:t>
+      </w:r>
+      <w:r>
+        <w:rPr>
+          <w:rFonts w:cstheme="minorHAnsi"/>
+          <w:sz w:val="24"/>
+          <w:szCs w:val="24"/>
+        </w:rPr>
+        <w:t xml:space="preserve"> y modelo</w:t>
+      </w:r>
+      <w:r>
+        <w:rPr>
+          <w:rFonts w:cstheme="minorHAnsi"/>
+          <w:sz w:val="24"/>
+          <w:szCs w:val="24"/>
+        </w:rPr>
+        <w:t xml:space="preserve"> ‘</w:t>
+      </w:r>
+      <w:r>
+        <w:rPr>
+          <w:rFonts w:cstheme="minorHAnsi"/>
+          <w:sz w:val="24"/>
+          <w:szCs w:val="24"/>
+        </w:rPr>
+        <w:t>Punto</w:t>
+      </w:r>
+      <w:r>
+        <w:rPr>
+          <w:rFonts w:cstheme="minorHAnsi"/>
+          <w:sz w:val="24"/>
+          <w:szCs w:val="24"/>
+        </w:rPr>
+        <w:t>’.</w:t>
+      </w:r>
+    </w:p>
+    <w:p>
+      <w:pPr>
+        <w:jc w:val="both"/>
+        <w:rPr>
+          <w:rFonts w:cstheme="minorHAnsi"/>
+          <w:sz w:val="24"/>
+          <w:szCs w:val="24"/>
+        </w:rPr>
+      </w:pPr>
+      <w:r>
+        <w:rPr>
+          <w:rFonts w:cstheme="minorHAnsi"/>
+          <w:sz w:val="24"/>
+          <w:szCs w:val="24"/>
+        </w:rPr>
+        <w:t>A2.</w:t>
+      </w:r>
+      <w:r>
+        <w:rPr>
+          <w:rFonts w:cstheme="minorHAnsi"/>
+          <w:sz w:val="24"/>
+          <w:szCs w:val="24"/>
+        </w:rPr>
+        <w:t xml:space="preserve"> </w:t>
+      </w:r>
+      <w:r>
+        <w:rPr>
+          <w:rFonts w:cstheme="minorHAnsi"/>
+          <w:sz w:val="24"/>
+          <w:szCs w:val="24"/>
+        </w:rPr>
+        <w:t>El usuario</w:t>
+      </w:r>
+      <w:r>
+        <w:rPr>
+          <w:rFonts w:cstheme="minorHAnsi"/>
+          <w:sz w:val="24"/>
+          <w:szCs w:val="24"/>
+        </w:rPr>
+        <w:t xml:space="preserve"> elimina el vehículo con matr</w:t>
+      </w:r>
+      <w:r>
+        <w:rPr>
+          <w:rFonts w:cstheme="minorHAnsi"/>
+          <w:sz w:val="24"/>
+          <w:szCs w:val="24"/>
+        </w:rPr>
+        <w:t>í</w:t>
+      </w:r>
+      <w:r>
+        <w:rPr>
+          <w:rFonts w:cstheme="minorHAnsi"/>
+          <w:sz w:val="24"/>
+          <w:szCs w:val="24"/>
+        </w:rPr>
+        <w:t>cula ‘7777 AAA’.</w:t>
+      </w:r>
+    </w:p>
+    <w:p>
+      <w:pPr>
+        <w:jc w:val="both"/>
+        <w:rPr>
+          <w:rFonts w:cstheme="minorHAnsi"/>
+          <w:sz w:val="24"/>
+          <w:szCs w:val="24"/>
+        </w:rPr>
+      </w:pPr>
+      <w:r>
+        <w:rPr>
+          <w:rFonts w:cstheme="minorHAnsi"/>
+          <w:sz w:val="24"/>
+          <w:szCs w:val="24"/>
+        </w:rPr>
+        <w:t>A3.</w:t>
+      </w:r>
+      <w:r>
+        <w:rPr>
+          <w:rFonts w:cstheme="minorHAnsi"/>
+          <w:sz w:val="24"/>
+          <w:szCs w:val="24"/>
+        </w:rPr>
+        <w:t xml:space="preserve"> El usuario </w:t>
+      </w:r>
+      <w:r>
+        <w:rPr>
+          <w:rFonts w:cstheme="minorHAnsi"/>
+          <w:sz w:val="24"/>
+          <w:szCs w:val="24"/>
+        </w:rPr>
+        <w:t xml:space="preserve">añade un estacionamiento para el </w:t>
+      </w:r>
+      <w:r>
+        <w:rPr>
+          <w:rFonts w:cstheme="minorHAnsi"/>
+          <w:sz w:val="24"/>
+          <w:szCs w:val="24"/>
+        </w:rPr>
+        <w:t>vehículo con matrícula ‘7777 BBB’</w:t>
+      </w:r>
+      <w:r>
+        <w:rPr>
+          <w:rFonts w:cstheme="minorHAnsi"/>
+          <w:sz w:val="24"/>
+          <w:szCs w:val="24"/>
+        </w:rPr>
+        <w:t>, que dura 60 minutos.</w:t>
+      </w:r>
+    </w:p>
+    <w:p>
+      <w:pPr>
+        <w:jc w:val="both"/>
+        <w:rPr>
+          <w:rFonts w:cstheme="minorHAnsi"/>
+          <w:sz w:val="24"/>
+          <w:szCs w:val="24"/>
+        </w:rPr>
+      </w:pPr>
+      <w:r>
+        <w:rPr>
+          <w:rFonts w:cstheme="minorHAnsi"/>
+          <w:sz w:val="24"/>
+          <w:szCs w:val="24"/>
+        </w:rPr>
+        <w:t>A4.</w:t>
+      </w:r>
+      <w:r>
+        <w:rPr>
+          <w:rFonts w:cstheme="minorHAnsi"/>
+          <w:sz w:val="24"/>
+          <w:szCs w:val="24"/>
+        </w:rPr>
+        <w:t xml:space="preserve"> El usuario añade un estacionamiento para el vehículo con matrícula ‘7777 AAA’, que dura 60 minutos. El sistema informa de que ya existe un estacionamiento para el vehículo.</w:t>
+      </w:r>
+    </w:p>
+    <w:p>
+      <w:pPr>
+        <w:jc w:val="both"/>
+        <w:rPr>
+          <w:rFonts w:cstheme="minorHAnsi"/>
+          <w:sz w:val="24"/>
+          <w:szCs w:val="24"/>
+        </w:rPr>
+      </w:pPr>
+      <w:r>
+        <w:rPr>
+          <w:rFonts w:cstheme="minorHAnsi"/>
+          <w:sz w:val="24"/>
+          <w:szCs w:val="24"/>
+        </w:rPr>
+        <w:t>A5.</w:t>
+      </w:r>
+      <w:r>
+        <w:rPr>
+          <w:rFonts w:cstheme="minorHAnsi"/>
+          <w:sz w:val="24"/>
+          <w:szCs w:val="24"/>
+        </w:rPr>
+        <w:t xml:space="preserve"> </w:t>
+      </w:r>
+      <w:r>
+        <w:rPr>
+          <w:rFonts w:cstheme="minorHAnsi"/>
+          <w:sz w:val="24"/>
+          <w:szCs w:val="24"/>
+        </w:rPr>
+        <w:t xml:space="preserve">El usuario añade un estacionamiento para el vehículo con matrícula ‘7777 </w:t>
+      </w:r>
+      <w:r>
+        <w:rPr>
+          <w:rFonts w:cstheme="minorHAnsi"/>
+          <w:sz w:val="24"/>
+          <w:szCs w:val="24"/>
+        </w:rPr>
+        <w:t>CCC</w:t>
+      </w:r>
+      <w:r>
+        <w:rPr>
+          <w:rFonts w:cstheme="minorHAnsi"/>
+          <w:sz w:val="24"/>
+          <w:szCs w:val="24"/>
+        </w:rPr>
+        <w:t>’, que dura 60 minutos. El sistema informa de que el usuario no tiene forma de realizar el pago.</w:t>
+      </w:r>
+    </w:p>
+    <w:p>
+      <w:pPr>
+        <w:jc w:val="both"/>
+        <w:rPr>
+          <w:rFonts w:cstheme="minorHAnsi"/>
+          <w:sz w:val="24"/>
+          <w:szCs w:val="24"/>
+        </w:rPr>
+      </w:pPr>
+      <w:r>
+        <w:rPr>
+          <w:rFonts w:cstheme="minorHAnsi"/>
+          <w:sz w:val="24"/>
+          <w:szCs w:val="24"/>
+        </w:rPr>
+        <w:t>A6.</w:t>
+      </w:r>
+      <w:r>
+        <w:rPr>
+          <w:rFonts w:cstheme="minorHAnsi"/>
+          <w:sz w:val="24"/>
+          <w:szCs w:val="24"/>
+        </w:rPr>
+        <w:t xml:space="preserve"> El usuario amplia el tiempo de estacionamiento</w:t>
+      </w:r>
+      <w:r>
+        <w:rPr>
+          <w:rFonts w:cstheme="minorHAnsi"/>
+          <w:sz w:val="24"/>
+          <w:szCs w:val="24"/>
+        </w:rPr>
+        <w:t xml:space="preserve"> para el vehículo con matrícula ‘7777 AAA’ durante 20 minutos.</w:t>
+      </w:r>
+    </w:p>
+    <w:p>
+      <w:pPr>
+        <w:jc w:val="both"/>
+        <w:rPr>
+          <w:rFonts w:cstheme="minorHAnsi"/>
+          <w:sz w:val="24"/>
+          <w:szCs w:val="24"/>
+        </w:rPr>
+      </w:pPr>
+      <w:r>
+        <w:rPr>
+          <w:rFonts w:cstheme="minorHAnsi"/>
+          <w:sz w:val="24"/>
+          <w:szCs w:val="24"/>
+        </w:rPr>
+        <w:t>A7.</w:t>
+      </w:r>
+      <w:r>
+        <w:rPr>
+          <w:rFonts w:cstheme="minorHAnsi"/>
+          <w:sz w:val="24"/>
+          <w:szCs w:val="24"/>
+        </w:rPr>
+        <w:t xml:space="preserve"> El usuario amplia el tiempo de estacionamiento para el vehículo con matrícula ‘</w:t>
+      </w:r>
+      <w:r>
+        <w:rPr>
+          <w:rFonts w:cstheme="minorHAnsi"/>
+          <w:sz w:val="24"/>
+          <w:szCs w:val="24"/>
+        </w:rPr>
+        <w:t>6666</w:t>
+      </w:r>
+      <w:r>
+        <w:rPr>
+          <w:rFonts w:cstheme="minorHAnsi"/>
+          <w:sz w:val="24"/>
+          <w:szCs w:val="24"/>
+        </w:rPr>
+        <w:t xml:space="preserve"> AAA’ durante </w:t>
+      </w:r>
+      <w:r>
+        <w:rPr>
+          <w:rFonts w:cstheme="minorHAnsi"/>
+          <w:sz w:val="24"/>
+          <w:szCs w:val="24"/>
+        </w:rPr>
+        <w:t>8</w:t>
+      </w:r>
+      <w:r>
+        <w:rPr>
+          <w:rFonts w:cstheme="minorHAnsi"/>
+          <w:sz w:val="24"/>
+          <w:szCs w:val="24"/>
+        </w:rPr>
+        <w:t>0 minutos.</w:t>
+      </w:r>
+      <w:r>
+        <w:rPr>
+          <w:rFonts w:cstheme="minorHAnsi"/>
+          <w:sz w:val="24"/>
+          <w:szCs w:val="24"/>
+        </w:rPr>
+        <w:t xml:space="preserve"> El sistema informa de que hay un error porque se ha pasado del tope</w:t>
       </w:r>
       <w:r>
         <w:rPr>
@@ -1626,6 +1840,202 @@
         </w:rPr>
         <w:t>.</w:t>
       </w:r>
+    </w:p>
+    <w:p>
+      <w:pPr>
+        <w:jc w:val="both"/>
+        <w:rPr>
+          <w:rFonts w:cstheme="minorHAnsi"/>
+          <w:sz w:val="24"/>
+          <w:szCs w:val="24"/>
+        </w:rPr>
+      </w:pPr>
+      <w:r>
+        <w:rPr>
+          <w:rFonts w:cstheme="minorHAnsi"/>
+          <w:sz w:val="24"/>
+          <w:szCs w:val="24"/>
+        </w:rPr>
+        <w:t>A8.</w:t>
+      </w:r>
+      <w:r>
+        <w:rPr>
+          <w:rFonts w:cstheme="minorHAnsi"/>
+          <w:sz w:val="24"/>
+          <w:szCs w:val="24"/>
+        </w:rPr>
+        <w:t xml:space="preserve"> El usuario amplia el tiempo de estacionamiento para el vehículo con matrícula ‘7777 </w:t>
+      </w:r>
+      <w:r>
+        <w:rPr>
+          <w:rFonts w:cstheme="minorHAnsi"/>
+          <w:sz w:val="24"/>
+          <w:szCs w:val="24"/>
+        </w:rPr>
+        <w:t>DDD</w:t>
+      </w:r>
+      <w:r>
+        <w:rPr>
+          <w:rFonts w:cstheme="minorHAnsi"/>
+          <w:sz w:val="24"/>
+          <w:szCs w:val="24"/>
+        </w:rPr>
+        <w:t>’ durante 20 minutos.</w:t>
+      </w:r>
+      <w:r>
+        <w:rPr>
+          <w:rFonts w:cstheme="minorHAnsi"/>
+          <w:sz w:val="24"/>
+          <w:szCs w:val="24"/>
+        </w:rPr>
+        <w:t xml:space="preserve"> El sistema informa de que el usuario no tiene forma de realizar el pago.</w:t>
+      </w:r>
+    </w:p>
+    <w:p>
+      <w:pPr>
+        <w:jc w:val="both"/>
+        <w:rPr>
+          <w:rFonts w:cstheme="minorHAnsi"/>
+          <w:sz w:val="24"/>
+          <w:szCs w:val="24"/>
+        </w:rPr>
+      </w:pPr>
+      <w:r>
+        <w:rPr>
+          <w:rFonts w:cstheme="minorHAnsi"/>
+          <w:sz w:val="24"/>
+          <w:szCs w:val="24"/>
+        </w:rPr>
+        <w:t>A9.</w:t>
+      </w:r>
+      <w:r>
+        <w:rPr>
+          <w:rFonts w:cstheme="minorHAnsi"/>
+          <w:sz w:val="24"/>
+          <w:szCs w:val="24"/>
+        </w:rPr>
+        <w:t xml:space="preserve"> El usuario cancela el estacionamiento para le vehículo con matrícula ‘7777</w:t>
+      </w:r>
+      <w:r>
+        <w:rPr>
+          <w:rFonts w:cstheme="minorHAnsi"/>
+          <w:sz w:val="24"/>
+          <w:szCs w:val="24"/>
+        </w:rPr>
+        <w:t xml:space="preserve"> AAA’.</w:t>
+      </w:r>
+    </w:p>
+    <w:p>
+      <w:pPr>
+        <w:jc w:val="both"/>
+        <w:rPr>
+          <w:rFonts w:cstheme="minorHAnsi"/>
+          <w:sz w:val="24"/>
+          <w:szCs w:val="24"/>
+        </w:rPr>
+      </w:pPr>
+      <w:r>
+        <w:rPr>
+          <w:rFonts w:cstheme="minorHAnsi"/>
+          <w:sz w:val="24"/>
+          <w:szCs w:val="24"/>
+        </w:rPr>
+        <w:t>A10.</w:t>
+      </w:r>
+      <w:r>
+        <w:rPr>
+          <w:rFonts w:cstheme="minorHAnsi"/>
+          <w:sz w:val="24"/>
+          <w:szCs w:val="24"/>
+        </w:rPr>
+        <w:t xml:space="preserve"> El usuario </w:t>
+      </w:r>
+      <w:r>
+        <w:rPr>
+          <w:rFonts w:cstheme="minorHAnsi"/>
+          <w:sz w:val="24"/>
+          <w:szCs w:val="24"/>
+        </w:rPr>
+        <w:t>anula la denuncia con id ‘0’.</w:t>
+      </w:r>
+    </w:p>
+    <w:p>
+      <w:pPr>
+        <w:jc w:val="both"/>
+        <w:rPr>
+          <w:rFonts w:cstheme="minorHAnsi"/>
+          <w:sz w:val="24"/>
+          <w:szCs w:val="24"/>
+        </w:rPr>
+      </w:pPr>
+      <w:r>
+        <w:rPr>
+          <w:rFonts w:cstheme="minorHAnsi"/>
+          <w:sz w:val="24"/>
+          <w:szCs w:val="24"/>
+        </w:rPr>
+        <w:t>A11.</w:t>
+      </w:r>
+      <w:r>
+        <w:rPr>
+          <w:rFonts w:cstheme="minorHAnsi"/>
+          <w:sz w:val="24"/>
+          <w:szCs w:val="24"/>
+        </w:rPr>
+        <w:t xml:space="preserve"> El usuario anula la denuncia con id ‘1’. El sistema informa de que el usuario no tiene forma de realizar el pago.</w:t>
+      </w:r>
+    </w:p>
+    <w:p>
+      <w:pPr>
+        <w:jc w:val="both"/>
+        <w:rPr>
+          <w:rFonts w:cstheme="minorHAnsi"/>
+          <w:sz w:val="24"/>
+          <w:szCs w:val="24"/>
+        </w:rPr>
+      </w:pPr>
+      <w:r>
+        <w:rPr>
+          <w:rFonts w:cstheme="minorHAnsi"/>
+          <w:sz w:val="24"/>
+          <w:szCs w:val="24"/>
+        </w:rPr>
+        <w:t>A12.</w:t>
+      </w:r>
+      <w:r>
+        <w:rPr>
+          <w:rFonts w:cstheme="minorHAnsi"/>
+          <w:sz w:val="24"/>
+          <w:szCs w:val="24"/>
+        </w:rPr>
+        <w:t xml:space="preserve"> El usuario selecciona consultar las denuncias</w:t>
+      </w:r>
+      <w:r>
+        <w:rPr>
+          <w:rFonts w:cstheme="minorHAnsi"/>
+          <w:sz w:val="24"/>
+          <w:szCs w:val="24"/>
+        </w:rPr>
+        <w:t>. Se muestran todas sus denuncias.</w:t>
+      </w:r>
+    </w:p>
+    <w:p>
+      <w:pPr>
+        <w:jc w:val="both"/>
+        <w:rPr>
+          <w:rFonts w:cstheme="minorHAnsi"/>
+          <w:sz w:val="24"/>
+          <w:szCs w:val="24"/>
+        </w:rPr>
+      </w:pPr>
+      <w:r>
+        <w:rPr>
+          <w:rFonts w:cstheme="minorHAnsi"/>
+          <w:sz w:val="24"/>
+          <w:szCs w:val="24"/>
+        </w:rPr>
+        <w:t>A13.</w:t>
+      </w:r>
       <w:r>
         <w:rPr>
           <w:rFonts w:cstheme="minorHAnsi"/>
@@ -1640,137 +2050,15 @@
           <w:sz w:val="24"/>
           <w:szCs w:val="24"/>
         </w:rPr>
-        <w:t>El usuario</w:t>
-      </w:r>
-      <w:r>
-        <w:rPr>
-          <w:rFonts w:cstheme="minorHAnsi"/>
-          <w:sz w:val="24"/>
-          <w:szCs w:val="24"/>
-        </w:rPr>
-        <w:t xml:space="preserve"> registra un vehículo con </w:t>
-      </w:r>
-      <w:r>
-        <w:rPr>
-          <w:rFonts w:cstheme="minorHAnsi"/>
-          <w:sz w:val="24"/>
-          <w:szCs w:val="24"/>
-        </w:rPr>
-        <w:t>matrícula</w:t>
-      </w:r>
-      <w:r>
-        <w:rPr>
-          <w:rFonts w:cstheme="minorHAnsi"/>
-          <w:sz w:val="24"/>
-          <w:szCs w:val="24"/>
-        </w:rPr>
-        <w:t xml:space="preserve"> ‘7777 </w:t>
-      </w:r>
-      <w:r>
-        <w:rPr>
-          <w:rFonts w:cstheme="minorHAnsi"/>
-          <w:sz w:val="24"/>
-          <w:szCs w:val="24"/>
-        </w:rPr>
-        <w:t>AAA</w:t>
-      </w:r>
-      <w:r>
-        <w:rPr>
-          <w:rFonts w:cstheme="minorHAnsi"/>
-          <w:sz w:val="24"/>
-          <w:szCs w:val="24"/>
-        </w:rPr>
-        <w:t>’,</w:t>
-      </w:r>
-      <w:r>
-        <w:rPr>
-          <w:rFonts w:cstheme="minorHAnsi"/>
-          <w:sz w:val="24"/>
-          <w:szCs w:val="24"/>
-        </w:rPr>
-        <w:t xml:space="preserve"> marca</w:t>
-      </w:r>
-      <w:r>
-        <w:rPr>
-          <w:rFonts w:cstheme="minorHAnsi"/>
-          <w:sz w:val="24"/>
-          <w:szCs w:val="24"/>
-        </w:rPr>
-        <w:t xml:space="preserve"> ‘</w:t>
-      </w:r>
-      <w:r>
-        <w:rPr>
-          <w:rFonts w:cstheme="minorHAnsi"/>
-          <w:sz w:val="24"/>
-          <w:szCs w:val="24"/>
-        </w:rPr>
-        <w:t>FIAT</w:t>
-      </w:r>
-      <w:r>
-        <w:rPr>
-          <w:rFonts w:cstheme="minorHAnsi"/>
-          <w:sz w:val="24"/>
-          <w:szCs w:val="24"/>
-        </w:rPr>
-        <w:t>’</w:t>
-      </w:r>
-      <w:r>
-        <w:rPr>
-          <w:rFonts w:cstheme="minorHAnsi"/>
-          <w:sz w:val="24"/>
-          <w:szCs w:val="24"/>
-        </w:rPr>
-        <w:t xml:space="preserve"> y modelo</w:t>
-      </w:r>
-      <w:r>
-        <w:rPr>
-          <w:rFonts w:cstheme="minorHAnsi"/>
-          <w:sz w:val="24"/>
-          <w:szCs w:val="24"/>
-        </w:rPr>
-        <w:t xml:space="preserve"> ‘</w:t>
-      </w:r>
-      <w:r>
-        <w:rPr>
-          <w:rFonts w:cstheme="minorHAnsi"/>
-          <w:sz w:val="24"/>
-          <w:szCs w:val="24"/>
-        </w:rPr>
-        <w:t>Punto</w:t>
-      </w:r>
-      <w:r>
-        <w:rPr>
-          <w:rFonts w:cstheme="minorHAnsi"/>
-          <w:sz w:val="24"/>
-          <w:szCs w:val="24"/>
-        </w:rPr>
-        <w:t>’.</w:t>
-      </w:r>
-    </w:p>
-    <w:p>
-      <w:pPr>
-        <w:jc w:val="both"/>
-        <w:rPr>
-          <w:rFonts w:cstheme="minorHAnsi"/>
-          <w:sz w:val="24"/>
-          <w:szCs w:val="24"/>
-        </w:rPr>
-      </w:pPr>
-      <w:r>
-        <w:rPr>
-          <w:rFonts w:cstheme="minorHAnsi"/>
-          <w:sz w:val="24"/>
-          <w:szCs w:val="24"/>
-        </w:rPr>
-        <w:t>A</w:t>
-      </w:r>
-      <w:r>
-        <w:rPr>
-          <w:rFonts w:cstheme="minorHAnsi"/>
-          <w:sz w:val="24"/>
-          <w:szCs w:val="24"/>
-        </w:rPr>
-        <w:t>2</w:t>
+        <w:t>El usuario selecciona consultar los estacionamientos en vigor. Se muestran tod</w:t>
+      </w:r>
+      <w:r>
+        <w:rPr>
+          <w:rFonts w:cstheme="minorHAnsi"/>
+          <w:sz w:val="24"/>
+          <w:szCs w:val="24"/>
+        </w:rPr>
+        <w:t>os sus estacionamientos en vigor</w:t>
       </w:r>
       <w:r>
         <w:rPr>
@@ -1780,6 +2068,24 @@
         </w:rPr>
         <w:t>.</w:t>
       </w:r>
+    </w:p>
+    <w:p>
+      <w:pPr>
+        <w:jc w:val="both"/>
+        <w:rPr>
+          <w:rFonts w:cstheme="minorHAnsi"/>
+          <w:sz w:val="24"/>
+          <w:szCs w:val="24"/>
+        </w:rPr>
+      </w:pPr>
+      <w:r>
+        <w:rPr>
+          <w:rFonts w:cstheme="minorHAnsi"/>
+          <w:sz w:val="24"/>
+          <w:szCs w:val="24"/>
+        </w:rPr>
+        <w:t>A14.</w:t>
+      </w:r>
       <w:r>
         <w:rPr>
           <w:rFonts w:cstheme="minorHAnsi"/>
@@ -1794,57 +2100,23 @@
           <w:sz w:val="24"/>
           <w:szCs w:val="24"/>
         </w:rPr>
-        <w:t>El usuario</w:t>
-      </w:r>
-      <w:r>
-        <w:rPr>
-          <w:rFonts w:cstheme="minorHAnsi"/>
-          <w:sz w:val="24"/>
-          <w:szCs w:val="24"/>
-        </w:rPr>
-        <w:t xml:space="preserve"> elimina el vehículo con matr</w:t>
-      </w:r>
-      <w:r>
-        <w:rPr>
-          <w:rFonts w:cstheme="minorHAnsi"/>
-          <w:sz w:val="24"/>
-          <w:szCs w:val="24"/>
-        </w:rPr>
-        <w:t>í</w:t>
-      </w:r>
-      <w:r>
-        <w:rPr>
-          <w:rFonts w:cstheme="minorHAnsi"/>
-          <w:sz w:val="24"/>
-          <w:szCs w:val="24"/>
-        </w:rPr>
-        <w:t>cula ‘7777 AAA’.</w:t>
-      </w:r>
-    </w:p>
-    <w:p>
-      <w:pPr>
-        <w:jc w:val="both"/>
-        <w:rPr>
-          <w:rFonts w:cstheme="minorHAnsi"/>
-          <w:sz w:val="24"/>
-          <w:szCs w:val="24"/>
-        </w:rPr>
-      </w:pPr>
-      <w:r>
-        <w:rPr>
-          <w:rFonts w:cstheme="minorHAnsi"/>
-          <w:sz w:val="24"/>
-          <w:szCs w:val="24"/>
-        </w:rPr>
-        <w:t>A</w:t>
-      </w:r>
-      <w:r>
-        <w:rPr>
-          <w:rFonts w:cstheme="minorHAnsi"/>
-          <w:sz w:val="24"/>
-          <w:szCs w:val="24"/>
-        </w:rPr>
-        <w:t>3</w:t>
+        <w:t xml:space="preserve">El usuario selecciona consultar </w:t>
+      </w:r>
+      <w:r>
+        <w:rPr>
+          <w:rFonts w:cstheme="minorHAnsi"/>
+          <w:sz w:val="24"/>
+          <w:szCs w:val="24"/>
+        </w:rPr>
+        <w:t xml:space="preserve">el histórico de </w:t>
+      </w:r>
+      <w:r>
+        <w:rPr>
+          <w:rFonts w:cstheme="minorHAnsi"/>
+          <w:sz w:val="24"/>
+          <w:szCs w:val="24"/>
+        </w:rPr>
+        <w:t>estacionamientos</w:t>
       </w:r>
       <w:r>
         <w:rPr>
@@ -1860,72 +2132,6 @@
           <w:sz w:val="24"/>
           <w:szCs w:val="24"/>
         </w:rPr>
-        <w:t xml:space="preserve"> El usuario </w:t>
-      </w:r>
-      <w:r>
-        <w:rPr>
-          <w:rFonts w:cstheme="minorHAnsi"/>
-          <w:sz w:val="24"/>
-          <w:szCs w:val="24"/>
-        </w:rPr>
-        <w:t xml:space="preserve">añade un estacionamiento para el </w:t>
-      </w:r>
-      <w:r>
-        <w:rPr>
-          <w:rFonts w:cstheme="minorHAnsi"/>
-          <w:sz w:val="24"/>
-          <w:szCs w:val="24"/>
-        </w:rPr>
-        <w:t>vehículo con matrícula ‘7777 BBB’</w:t>
-      </w:r>
-      <w:r>
-        <w:rPr>
-          <w:rFonts w:cstheme="minorHAnsi"/>
-          <w:sz w:val="24"/>
-          <w:szCs w:val="24"/>
-        </w:rPr>
-        <w:t>, que dura 60 minutos.</w:t>
-      </w:r>
-    </w:p>
-    <w:p>
-      <w:pPr>
-        <w:jc w:val="both"/>
-        <w:rPr>
-          <w:rFonts w:cstheme="minorHAnsi"/>
-          <w:sz w:val="24"/>
-          <w:szCs w:val="24"/>
-        </w:rPr>
-      </w:pPr>
-      <w:r>
-        <w:rPr>
-          <w:rFonts w:cstheme="minorHAnsi"/>
-          <w:sz w:val="24"/>
-          <w:szCs w:val="24"/>
-        </w:rPr>
-        <w:t>A</w:t>
-      </w:r>
-      <w:r>
-        <w:rPr>
-          <w:rFonts w:cstheme="minorHAnsi"/>
-          <w:sz w:val="24"/>
-          <w:szCs w:val="24"/>
-        </w:rPr>
-        <w:t>4</w:t>
-      </w:r>
-      <w:r>
-        <w:rPr>
-          <w:rFonts w:cstheme="minorHAnsi"/>
-          <w:sz w:val="24"/>
-          <w:szCs w:val="24"/>
-        </w:rPr>
-        <w:t>.</w:t>
-      </w:r>
-      <w:r>
-        <w:rPr>
-          <w:rFonts w:cstheme="minorHAnsi"/>
-          <w:sz w:val="24"/>
-          <w:szCs w:val="24"/>
-        </w:rPr>
         <w:t xml:space="preserve"> </w:t>
       </w:r>
       <w:r>
@@ -1934,97 +2140,150 @@
           <w:sz w:val="24"/>
           <w:szCs w:val="24"/>
         </w:rPr>
-        <w:t xml:space="preserve">El usuario añade un estacionamiento para el vehículo con matrícula ‘7777 </w:t>
-      </w:r>
-      <w:r>
-        <w:rPr>
-          <w:rFonts w:cstheme="minorHAnsi"/>
-          <w:sz w:val="24"/>
-          <w:szCs w:val="24"/>
-        </w:rPr>
-        <w:t>AAA</w:t>
-      </w:r>
-      <w:r>
-        <w:rPr>
-          <w:rFonts w:cstheme="minorHAnsi"/>
-          <w:sz w:val="24"/>
-          <w:szCs w:val="24"/>
-        </w:rPr>
-        <w:t xml:space="preserve">’, que dura </w:t>
-      </w:r>
-      <w:r>
-        <w:rPr>
-          <w:rFonts w:cstheme="minorHAnsi"/>
-          <w:sz w:val="24"/>
-          <w:szCs w:val="24"/>
-        </w:rPr>
-        <w:t>60</w:t>
-      </w:r>
-      <w:r>
-        <w:rPr>
-          <w:rFonts w:cstheme="minorHAnsi"/>
-          <w:sz w:val="24"/>
-          <w:szCs w:val="24"/>
-        </w:rPr>
-        <w:t xml:space="preserve"> minutos.</w:t>
-      </w:r>
-      <w:r>
-        <w:rPr>
-          <w:rFonts w:cstheme="minorHAnsi"/>
-          <w:sz w:val="24"/>
-          <w:szCs w:val="24"/>
-        </w:rPr>
-        <w:t xml:space="preserve"> El sistema informa de que ya existe un estacionamiento para el vehículo.</w:t>
-      </w:r>
-    </w:p>
-    <w:p>
-      <w:pPr>
-        <w:jc w:val="both"/>
-        <w:rPr>
-          <w:rFonts w:cstheme="minorHAnsi"/>
-          <w:sz w:val="24"/>
-          <w:szCs w:val="24"/>
-        </w:rPr>
-      </w:pPr>
-      <w:r>
-        <w:rPr>
-          <w:rFonts w:cstheme="minorHAnsi"/>
-          <w:sz w:val="24"/>
-          <w:szCs w:val="24"/>
-        </w:rPr>
-        <w:t>A</w:t>
-      </w:r>
-      <w:r>
-        <w:rPr>
-          <w:rFonts w:cstheme="minorHAnsi"/>
-          <w:sz w:val="24"/>
-          <w:szCs w:val="24"/>
-        </w:rPr>
-        <w:t>5</w:t>
-      </w:r>
-      <w:r>
-        <w:rPr>
-          <w:rFonts w:cstheme="minorHAnsi"/>
-          <w:sz w:val="24"/>
-          <w:szCs w:val="24"/>
-        </w:rPr>
-        <w:t>.</w:t>
-      </w:r>
-      <w:r>
-        <w:rPr>
-          <w:rFonts w:cstheme="minorHAnsi"/>
-          <w:sz w:val="24"/>
-          <w:szCs w:val="24"/>
-        </w:rPr>
-        <w:t xml:space="preserve"> </w:t>
-      </w:r>
-      <w:r>
-        <w:rPr>
-          <w:rFonts w:cstheme="minorHAnsi"/>
-          <w:sz w:val="24"/>
-          <w:szCs w:val="24"/>
-        </w:rPr>
-        <w:t xml:space="preserve">El usuario añade un estacionamiento para el vehículo con matrícula ‘7777 </w:t>
+        <w:t>Se muestran tod</w:t>
+      </w:r>
+      <w:r>
+        <w:rPr>
+          <w:rFonts w:cstheme="minorHAnsi"/>
+          <w:sz w:val="24"/>
+          <w:szCs w:val="24"/>
+        </w:rPr>
+        <w:t xml:space="preserve">os </w:t>
+      </w:r>
+      <w:r>
+        <w:rPr>
+          <w:rFonts w:cstheme="minorHAnsi"/>
+          <w:sz w:val="24"/>
+          <w:szCs w:val="24"/>
+        </w:rPr>
+        <w:t>sus</w:t>
+      </w:r>
+      <w:r>
+        <w:rPr>
+          <w:rFonts w:cstheme="minorHAnsi"/>
+          <w:sz w:val="24"/>
+          <w:szCs w:val="24"/>
+        </w:rPr>
+        <w:t xml:space="preserve"> estacionamiento</w:t>
+      </w:r>
+      <w:r>
+        <w:rPr>
+          <w:rFonts w:cstheme="minorHAnsi"/>
+          <w:sz w:val="24"/>
+          <w:szCs w:val="24"/>
+        </w:rPr>
+        <w:t>s</w:t>
+      </w:r>
+      <w:r>
+        <w:rPr>
+          <w:rFonts w:cstheme="minorHAnsi"/>
+          <w:sz w:val="24"/>
+          <w:szCs w:val="24"/>
+        </w:rPr>
+        <w:t xml:space="preserve"> a lo largo del tiempo.</w:t>
+      </w:r>
+    </w:p>
+    <w:p>
+      <w:pPr>
+        <w:jc w:val="both"/>
+        <w:rPr>
+          <w:rFonts w:cstheme="minorHAnsi"/>
+          <w:sz w:val="24"/>
+          <w:szCs w:val="24"/>
+        </w:rPr>
+      </w:pPr>
+      <w:r>
+        <w:rPr>
+          <w:rFonts w:cstheme="minorHAnsi"/>
+          <w:sz w:val="24"/>
+          <w:szCs w:val="24"/>
+        </w:rPr>
+        <w:t>A15.</w:t>
+      </w:r>
+      <w:r>
+        <w:rPr>
+          <w:rFonts w:cstheme="minorHAnsi"/>
+          <w:sz w:val="24"/>
+          <w:szCs w:val="24"/>
+        </w:rPr>
+        <w:t xml:space="preserve"> Se pasa la fecha señalada para la finalización del estacionamiento con </w:t>
+      </w:r>
+      <w:r>
+        <w:rPr>
+          <w:rFonts w:cstheme="minorHAnsi"/>
+          <w:sz w:val="24"/>
+          <w:szCs w:val="24"/>
+        </w:rPr>
+        <w:t>id ‘0’.</w:t>
+      </w:r>
+    </w:p>
+    <w:p>
+      <w:pPr>
+        <w:jc w:val="both"/>
+        <w:rPr>
+          <w:rFonts w:cstheme="minorHAnsi"/>
+          <w:sz w:val="24"/>
+          <w:szCs w:val="24"/>
+        </w:rPr>
+      </w:pPr>
+      <w:r>
+        <w:rPr>
+          <w:rFonts w:cstheme="minorHAnsi"/>
+          <w:sz w:val="24"/>
+          <w:szCs w:val="24"/>
+        </w:rPr>
+        <w:t>A16.</w:t>
+      </w:r>
+      <w:r>
+        <w:rPr>
+          <w:rFonts w:cstheme="minorHAnsi"/>
+          <w:sz w:val="24"/>
+          <w:szCs w:val="24"/>
+        </w:rPr>
+        <w:t xml:space="preserve"> El agente pide comprobar el estacionamiento del vehículo ‘7777 </w:t>
+      </w:r>
+      <w:r>
+        <w:rPr>
+          <w:rFonts w:cstheme="minorHAnsi"/>
+          <w:sz w:val="24"/>
+          <w:szCs w:val="24"/>
+        </w:rPr>
+        <w:t>AAA’.</w:t>
+      </w:r>
+      <w:r>
+        <w:rPr>
+          <w:rFonts w:cstheme="minorHAnsi"/>
+          <w:sz w:val="24"/>
+          <w:szCs w:val="24"/>
+        </w:rPr>
+        <w:t xml:space="preserve"> El sistema muestra los datos del estacionamiento del vehículo.</w:t>
+      </w:r>
+    </w:p>
+    <w:p>
+      <w:pPr>
+        <w:jc w:val="both"/>
+        <w:rPr>
+          <w:rFonts w:cstheme="minorHAnsi"/>
+          <w:sz w:val="24"/>
+          <w:szCs w:val="24"/>
+        </w:rPr>
+      </w:pPr>
+      <w:r>
+        <w:rPr>
+          <w:rFonts w:cstheme="minorHAnsi"/>
+          <w:sz w:val="24"/>
+          <w:szCs w:val="24"/>
+        </w:rPr>
+        <w:lastRenderedPageBreak/>
+        <w:t>A17.</w:t>
+      </w:r>
+      <w:r>
+        <w:rPr>
+          <w:rFonts w:cstheme="minorHAnsi"/>
+          <w:sz w:val="24"/>
+          <w:szCs w:val="24"/>
+        </w:rPr>
+        <w:t xml:space="preserve"> El agente pide comprobar el estacionamiento del vehículo ‘7777 </w:t>
       </w:r>
       <w:r>
         <w:rPr>
@@ -2040,863 +2299,6 @@
           <w:sz w:val="24"/>
           <w:szCs w:val="24"/>
         </w:rPr>
-        <w:t>’, que dura 60 minutos.</w:t>
-      </w:r>
-      <w:r>
-        <w:rPr>
-          <w:rFonts w:cstheme="minorHAnsi"/>
-          <w:sz w:val="24"/>
-          <w:szCs w:val="24"/>
-        </w:rPr>
-        <w:t xml:space="preserve"> El sistema informa de que el usuario no tiene forma de realizar el pago.</w:t>
-      </w:r>
-    </w:p>
-    <w:p>
-      <w:pPr>
-        <w:jc w:val="both"/>
-        <w:rPr>
-          <w:rFonts w:cstheme="minorHAnsi"/>
-          <w:sz w:val="24"/>
-          <w:szCs w:val="24"/>
-        </w:rPr>
-      </w:pPr>
-      <w:r>
-        <w:rPr>
-          <w:rFonts w:cstheme="minorHAnsi"/>
-          <w:sz w:val="24"/>
-          <w:szCs w:val="24"/>
-        </w:rPr>
-        <w:t>A</w:t>
-      </w:r>
-      <w:r>
-        <w:rPr>
-          <w:rFonts w:cstheme="minorHAnsi"/>
-          <w:sz w:val="24"/>
-          <w:szCs w:val="24"/>
-        </w:rPr>
-        <w:t>6</w:t>
-      </w:r>
-      <w:r>
-        <w:rPr>
-          <w:rFonts w:cstheme="minorHAnsi"/>
-          <w:sz w:val="24"/>
-          <w:szCs w:val="24"/>
-        </w:rPr>
-        <w:t>.</w:t>
-      </w:r>
-      <w:r>
-        <w:rPr>
-          <w:rFonts w:cstheme="minorHAnsi"/>
-          <w:sz w:val="24"/>
-          <w:szCs w:val="24"/>
-        </w:rPr>
-        <w:t xml:space="preserve"> El usuario amplia el tiempo de estacionamiento</w:t>
-      </w:r>
-      <w:r>
-        <w:rPr>
-          <w:rFonts w:cstheme="minorHAnsi"/>
-          <w:sz w:val="24"/>
-          <w:szCs w:val="24"/>
-        </w:rPr>
-        <w:t xml:space="preserve"> para el vehículo con matrícula ‘7777 AAA’ durante 20 minutos.</w:t>
-      </w:r>
-    </w:p>
-    <w:p>
-      <w:pPr>
-        <w:jc w:val="both"/>
-        <w:rPr>
-          <w:rFonts w:cstheme="minorHAnsi"/>
-          <w:sz w:val="24"/>
-          <w:szCs w:val="24"/>
-        </w:rPr>
-      </w:pPr>
-      <w:r>
-        <w:rPr>
-          <w:rFonts w:cstheme="minorHAnsi"/>
-          <w:sz w:val="24"/>
-          <w:szCs w:val="24"/>
-        </w:rPr>
-        <w:t>A</w:t>
-      </w:r>
-      <w:r>
-        <w:rPr>
-          <w:rFonts w:cstheme="minorHAnsi"/>
-          <w:sz w:val="24"/>
-          <w:szCs w:val="24"/>
-        </w:rPr>
-        <w:t>7</w:t>
-      </w:r>
-      <w:r>
-        <w:rPr>
-          <w:rFonts w:cstheme="minorHAnsi"/>
-          <w:sz w:val="24"/>
-          <w:szCs w:val="24"/>
-        </w:rPr>
-        <w:t>.</w:t>
-      </w:r>
-      <w:r>
-        <w:rPr>
-          <w:rFonts w:cstheme="minorHAnsi"/>
-          <w:sz w:val="24"/>
-          <w:szCs w:val="24"/>
-        </w:rPr>
-        <w:t xml:space="preserve"> </w:t>
-      </w:r>
-      <w:r>
-        <w:rPr>
-          <w:rFonts w:cstheme="minorHAnsi"/>
-          <w:sz w:val="24"/>
-          <w:szCs w:val="24"/>
-        </w:rPr>
-        <w:t>El usuario amplia el tiempo de estacionamiento para el vehículo con matrícula ‘</w:t>
-      </w:r>
-      <w:r>
-        <w:rPr>
-          <w:rFonts w:cstheme="minorHAnsi"/>
-          <w:sz w:val="24"/>
-          <w:szCs w:val="24"/>
-        </w:rPr>
-        <w:t>6666</w:t>
-      </w:r>
-      <w:r>
-        <w:rPr>
-          <w:rFonts w:cstheme="minorHAnsi"/>
-          <w:sz w:val="24"/>
-          <w:szCs w:val="24"/>
-        </w:rPr>
-        <w:t xml:space="preserve"> AAA’ durante </w:t>
-      </w:r>
-      <w:r>
-        <w:rPr>
-          <w:rFonts w:cstheme="minorHAnsi"/>
-          <w:sz w:val="24"/>
-          <w:szCs w:val="24"/>
-        </w:rPr>
-        <w:t>8</w:t>
-      </w:r>
-      <w:r>
-        <w:rPr>
-          <w:rFonts w:cstheme="minorHAnsi"/>
-          <w:sz w:val="24"/>
-          <w:szCs w:val="24"/>
-        </w:rPr>
-        <w:t>0 minutos.</w:t>
-      </w:r>
-      <w:r>
-        <w:rPr>
-          <w:rFonts w:cstheme="minorHAnsi"/>
-          <w:sz w:val="24"/>
-          <w:szCs w:val="24"/>
-        </w:rPr>
-        <w:t xml:space="preserve"> El sistema informa de que hay un error porque se ha pasado del tope</w:t>
-      </w:r>
-      <w:r>
-        <w:rPr>
-          <w:rFonts w:cstheme="minorHAnsi"/>
-          <w:sz w:val="24"/>
-          <w:szCs w:val="24"/>
-        </w:rPr>
-        <w:t>.</w:t>
-      </w:r>
-    </w:p>
-    <w:p>
-      <w:pPr>
-        <w:jc w:val="both"/>
-        <w:rPr>
-          <w:rFonts w:cstheme="minorHAnsi"/>
-          <w:sz w:val="24"/>
-          <w:szCs w:val="24"/>
-        </w:rPr>
-      </w:pPr>
-      <w:r>
-        <w:rPr>
-          <w:rFonts w:cstheme="minorHAnsi"/>
-          <w:sz w:val="24"/>
-          <w:szCs w:val="24"/>
-        </w:rPr>
-        <w:t>A</w:t>
-      </w:r>
-      <w:r>
-        <w:rPr>
-          <w:rFonts w:cstheme="minorHAnsi"/>
-          <w:sz w:val="24"/>
-          <w:szCs w:val="24"/>
-        </w:rPr>
-        <w:t>8</w:t>
-      </w:r>
-      <w:r>
-        <w:rPr>
-          <w:rFonts w:cstheme="minorHAnsi"/>
-          <w:sz w:val="24"/>
-          <w:szCs w:val="24"/>
-        </w:rPr>
-        <w:t>.</w:t>
-      </w:r>
-      <w:r>
-        <w:rPr>
-          <w:rFonts w:cstheme="minorHAnsi"/>
-          <w:sz w:val="24"/>
-          <w:szCs w:val="24"/>
-        </w:rPr>
-        <w:t xml:space="preserve"> </w:t>
-      </w:r>
-      <w:r>
-        <w:rPr>
-          <w:rFonts w:cstheme="minorHAnsi"/>
-          <w:sz w:val="24"/>
-          <w:szCs w:val="24"/>
-        </w:rPr>
-        <w:t xml:space="preserve">El usuario amplia el tiempo de estacionamiento para el vehículo con matrícula ‘7777 </w:t>
-      </w:r>
-      <w:r>
-        <w:rPr>
-          <w:rFonts w:cstheme="minorHAnsi"/>
-          <w:sz w:val="24"/>
-          <w:szCs w:val="24"/>
-        </w:rPr>
-        <w:t>DDD</w:t>
-      </w:r>
-      <w:r>
-        <w:rPr>
-          <w:rFonts w:cstheme="minorHAnsi"/>
-          <w:sz w:val="24"/>
-          <w:szCs w:val="24"/>
-        </w:rPr>
-        <w:t>’ durante 20 minutos.</w:t>
-      </w:r>
-      <w:r>
-        <w:rPr>
-          <w:rFonts w:cstheme="minorHAnsi"/>
-          <w:sz w:val="24"/>
-          <w:szCs w:val="24"/>
-        </w:rPr>
-        <w:t xml:space="preserve"> </w:t>
-      </w:r>
-      <w:r>
-        <w:rPr>
-          <w:rFonts w:cstheme="minorHAnsi"/>
-          <w:sz w:val="24"/>
-          <w:szCs w:val="24"/>
-        </w:rPr>
-        <w:t>El sistema informa de que el usuario no tiene forma de realizar el pago.</w:t>
-      </w:r>
-    </w:p>
-    <w:p>
-      <w:pPr>
-        <w:jc w:val="both"/>
-        <w:rPr>
-          <w:rFonts w:cstheme="minorHAnsi"/>
-          <w:sz w:val="24"/>
-          <w:szCs w:val="24"/>
-        </w:rPr>
-      </w:pPr>
-      <w:r>
-        <w:rPr>
-          <w:rFonts w:cstheme="minorHAnsi"/>
-          <w:sz w:val="24"/>
-          <w:szCs w:val="24"/>
-        </w:rPr>
-        <w:t>A</w:t>
-      </w:r>
-      <w:r>
-        <w:rPr>
-          <w:rFonts w:cstheme="minorHAnsi"/>
-          <w:sz w:val="24"/>
-          <w:szCs w:val="24"/>
-        </w:rPr>
-        <w:t>9</w:t>
-      </w:r>
-      <w:r>
-        <w:rPr>
-          <w:rFonts w:cstheme="minorHAnsi"/>
-          <w:sz w:val="24"/>
-          <w:szCs w:val="24"/>
-        </w:rPr>
-        <w:t>.</w:t>
-      </w:r>
-      <w:r>
-        <w:rPr>
-          <w:rFonts w:cstheme="minorHAnsi"/>
-          <w:sz w:val="24"/>
-          <w:szCs w:val="24"/>
-        </w:rPr>
-        <w:t xml:space="preserve"> El usuario cancela el estacionamiento para le vehículo con matrícula ‘7777</w:t>
-      </w:r>
-      <w:r>
-        <w:rPr>
-          <w:rFonts w:cstheme="minorHAnsi"/>
-          <w:sz w:val="24"/>
-          <w:szCs w:val="24"/>
-        </w:rPr>
-        <w:t xml:space="preserve"> AAA’.</w:t>
-      </w:r>
-    </w:p>
-    <w:p>
-      <w:pPr>
-        <w:jc w:val="both"/>
-        <w:rPr>
-          <w:rFonts w:cstheme="minorHAnsi"/>
-          <w:sz w:val="24"/>
-          <w:szCs w:val="24"/>
-        </w:rPr>
-      </w:pPr>
-      <w:r>
-        <w:rPr>
-          <w:rFonts w:cstheme="minorHAnsi"/>
-          <w:sz w:val="24"/>
-          <w:szCs w:val="24"/>
-        </w:rPr>
-        <w:t>A</w:t>
-      </w:r>
-      <w:r>
-        <w:rPr>
-          <w:rFonts w:cstheme="minorHAnsi"/>
-          <w:sz w:val="24"/>
-          <w:szCs w:val="24"/>
-        </w:rPr>
-        <w:t>1</w:t>
-      </w:r>
-      <w:r>
-        <w:rPr>
-          <w:rFonts w:cstheme="minorHAnsi"/>
-          <w:sz w:val="24"/>
-          <w:szCs w:val="24"/>
-        </w:rPr>
-        <w:t>0.</w:t>
-      </w:r>
-      <w:r>
-        <w:rPr>
-          <w:rFonts w:cstheme="minorHAnsi"/>
-          <w:sz w:val="24"/>
-          <w:szCs w:val="24"/>
-        </w:rPr>
-        <w:t xml:space="preserve"> El usuario </w:t>
-      </w:r>
-      <w:r>
-        <w:rPr>
-          <w:rFonts w:cstheme="minorHAnsi"/>
-          <w:sz w:val="24"/>
-          <w:szCs w:val="24"/>
-        </w:rPr>
-        <w:t>anula la denuncia con id ‘0’.</w:t>
-      </w:r>
-    </w:p>
-    <w:p>
-      <w:pPr>
-        <w:jc w:val="both"/>
-        <w:rPr>
-          <w:rFonts w:cstheme="minorHAnsi"/>
-          <w:sz w:val="24"/>
-          <w:szCs w:val="24"/>
-        </w:rPr>
-      </w:pPr>
-      <w:r>
-        <w:rPr>
-          <w:rFonts w:cstheme="minorHAnsi"/>
-          <w:sz w:val="24"/>
-          <w:szCs w:val="24"/>
-        </w:rPr>
-        <w:t>A</w:t>
-      </w:r>
-      <w:r>
-        <w:rPr>
-          <w:rFonts w:cstheme="minorHAnsi"/>
-          <w:sz w:val="24"/>
-          <w:szCs w:val="24"/>
-        </w:rPr>
-        <w:t>11</w:t>
-      </w:r>
-      <w:r>
-        <w:rPr>
-          <w:rFonts w:cstheme="minorHAnsi"/>
-          <w:sz w:val="24"/>
-          <w:szCs w:val="24"/>
-        </w:rPr>
-        <w:t>.</w:t>
-      </w:r>
-      <w:r>
-        <w:rPr>
-          <w:rFonts w:cstheme="minorHAnsi"/>
-          <w:sz w:val="24"/>
-          <w:szCs w:val="24"/>
-        </w:rPr>
-        <w:t xml:space="preserve"> </w:t>
-      </w:r>
-      <w:r>
-        <w:rPr>
-          <w:rFonts w:cstheme="minorHAnsi"/>
-          <w:sz w:val="24"/>
-          <w:szCs w:val="24"/>
-        </w:rPr>
-        <w:t>El usuario anula la denuncia con id ‘</w:t>
-      </w:r>
-      <w:r>
-        <w:rPr>
-          <w:rFonts w:cstheme="minorHAnsi"/>
-          <w:sz w:val="24"/>
-          <w:szCs w:val="24"/>
-        </w:rPr>
-        <w:t>1</w:t>
-      </w:r>
-      <w:r>
-        <w:rPr>
-          <w:rFonts w:cstheme="minorHAnsi"/>
-          <w:sz w:val="24"/>
-          <w:szCs w:val="24"/>
-        </w:rPr>
-        <w:t>’.</w:t>
-      </w:r>
-      <w:r>
-        <w:rPr>
-          <w:rFonts w:cstheme="minorHAnsi"/>
-          <w:sz w:val="24"/>
-          <w:szCs w:val="24"/>
-        </w:rPr>
-        <w:t xml:space="preserve"> </w:t>
-      </w:r>
-      <w:r>
-        <w:rPr>
-          <w:rFonts w:cstheme="minorHAnsi"/>
-          <w:sz w:val="24"/>
-          <w:szCs w:val="24"/>
-        </w:rPr>
-        <w:t>El sistema informa de que el usuario no tiene forma de realizar el pago.</w:t>
-      </w:r>
-    </w:p>
-    <w:p>
-      <w:pPr>
-        <w:jc w:val="both"/>
-        <w:rPr>
-          <w:rFonts w:cstheme="minorHAnsi"/>
-          <w:sz w:val="24"/>
-          <w:szCs w:val="24"/>
-        </w:rPr>
-      </w:pPr>
-      <w:r>
-        <w:rPr>
-          <w:rFonts w:cstheme="minorHAnsi"/>
-          <w:sz w:val="24"/>
-          <w:szCs w:val="24"/>
-        </w:rPr>
-        <w:t>A</w:t>
-      </w:r>
-      <w:r>
-        <w:rPr>
-          <w:rFonts w:cstheme="minorHAnsi"/>
-          <w:sz w:val="24"/>
-          <w:szCs w:val="24"/>
-        </w:rPr>
-        <w:t>12</w:t>
-      </w:r>
-      <w:r>
-        <w:rPr>
-          <w:rFonts w:cstheme="minorHAnsi"/>
-          <w:sz w:val="24"/>
-          <w:szCs w:val="24"/>
-        </w:rPr>
-        <w:t>.</w:t>
-      </w:r>
-      <w:r>
-        <w:rPr>
-          <w:rFonts w:cstheme="minorHAnsi"/>
-          <w:sz w:val="24"/>
-          <w:szCs w:val="24"/>
-        </w:rPr>
-        <w:t xml:space="preserve"> El usuario selecciona consultar las denuncias</w:t>
-      </w:r>
-      <w:r>
-        <w:rPr>
-          <w:rFonts w:cstheme="minorHAnsi"/>
-          <w:sz w:val="24"/>
-          <w:szCs w:val="24"/>
-        </w:rPr>
-        <w:t>. Se muestran todas sus denuncias.</w:t>
-      </w:r>
-    </w:p>
-    <w:p>
-      <w:pPr>
-        <w:jc w:val="both"/>
-        <w:rPr>
-          <w:rFonts w:cstheme="minorHAnsi"/>
-          <w:sz w:val="24"/>
-          <w:szCs w:val="24"/>
-        </w:rPr>
-      </w:pPr>
-      <w:r>
-        <w:rPr>
-          <w:rFonts w:cstheme="minorHAnsi"/>
-          <w:sz w:val="24"/>
-          <w:szCs w:val="24"/>
-        </w:rPr>
-        <w:t>A</w:t>
-      </w:r>
-      <w:r>
-        <w:rPr>
-          <w:rFonts w:cstheme="minorHAnsi"/>
-          <w:sz w:val="24"/>
-          <w:szCs w:val="24"/>
-        </w:rPr>
-        <w:t>13</w:t>
-      </w:r>
-      <w:r>
-        <w:rPr>
-          <w:rFonts w:cstheme="minorHAnsi"/>
-          <w:sz w:val="24"/>
-          <w:szCs w:val="24"/>
-        </w:rPr>
-        <w:t>.</w:t>
-      </w:r>
-      <w:r>
-        <w:rPr>
-          <w:rFonts w:cstheme="minorHAnsi"/>
-          <w:sz w:val="24"/>
-          <w:szCs w:val="24"/>
-        </w:rPr>
-        <w:t xml:space="preserve"> </w:t>
-      </w:r>
-      <w:r>
-        <w:rPr>
-          <w:rFonts w:cstheme="minorHAnsi"/>
-          <w:sz w:val="24"/>
-          <w:szCs w:val="24"/>
-        </w:rPr>
-        <w:t xml:space="preserve">El usuario selecciona consultar </w:t>
-      </w:r>
-      <w:r>
-        <w:rPr>
-          <w:rFonts w:cstheme="minorHAnsi"/>
-          <w:sz w:val="24"/>
-          <w:szCs w:val="24"/>
-        </w:rPr>
-        <w:t>los estacionamientos en vigor</w:t>
-      </w:r>
-      <w:r>
-        <w:rPr>
-          <w:rFonts w:cstheme="minorHAnsi"/>
-          <w:sz w:val="24"/>
-          <w:szCs w:val="24"/>
-        </w:rPr>
-        <w:t>. Se muestran tod</w:t>
-      </w:r>
-      <w:r>
-        <w:rPr>
-          <w:rFonts w:cstheme="minorHAnsi"/>
-          <w:sz w:val="24"/>
-          <w:szCs w:val="24"/>
-        </w:rPr>
-        <w:t>os sus estacionamientos en vigor</w:t>
-      </w:r>
-      <w:r>
-        <w:rPr>
-          <w:rFonts w:cstheme="minorHAnsi"/>
-          <w:sz w:val="24"/>
-          <w:szCs w:val="24"/>
-        </w:rPr>
-        <w:t>.</w:t>
-      </w:r>
-    </w:p>
-    <w:p>
-      <w:pPr>
-        <w:jc w:val="both"/>
-        <w:rPr>
-          <w:rFonts w:cstheme="minorHAnsi"/>
-          <w:sz w:val="24"/>
-          <w:szCs w:val="24"/>
-        </w:rPr>
-      </w:pPr>
-      <w:r>
-        <w:rPr>
-          <w:rFonts w:cstheme="minorHAnsi"/>
-          <w:sz w:val="24"/>
-          <w:szCs w:val="24"/>
-        </w:rPr>
-        <w:t>A</w:t>
-      </w:r>
-      <w:r>
-        <w:rPr>
-          <w:rFonts w:cstheme="minorHAnsi"/>
-          <w:sz w:val="24"/>
-          <w:szCs w:val="24"/>
-        </w:rPr>
-        <w:t>14</w:t>
-      </w:r>
-      <w:r>
-        <w:rPr>
-          <w:rFonts w:cstheme="minorHAnsi"/>
-          <w:sz w:val="24"/>
-          <w:szCs w:val="24"/>
-        </w:rPr>
-        <w:t>.</w:t>
-      </w:r>
-      <w:r>
-        <w:rPr>
-          <w:rFonts w:cstheme="minorHAnsi"/>
-          <w:sz w:val="24"/>
-          <w:szCs w:val="24"/>
-        </w:rPr>
-        <w:t xml:space="preserve"> </w:t>
-      </w:r>
-      <w:r>
-        <w:rPr>
-          <w:rFonts w:cstheme="minorHAnsi"/>
-          <w:sz w:val="24"/>
-          <w:szCs w:val="24"/>
-        </w:rPr>
-        <w:t xml:space="preserve">El usuario selecciona consultar </w:t>
-      </w:r>
-      <w:r>
-        <w:rPr>
-          <w:rFonts w:cstheme="minorHAnsi"/>
-          <w:sz w:val="24"/>
-          <w:szCs w:val="24"/>
-        </w:rPr>
-        <w:t xml:space="preserve">el histórico de </w:t>
-      </w:r>
-      <w:r>
-        <w:rPr>
-          <w:rFonts w:cstheme="minorHAnsi"/>
-          <w:sz w:val="24"/>
-          <w:szCs w:val="24"/>
-        </w:rPr>
-        <w:t>estacionamientos</w:t>
-      </w:r>
-      <w:r>
-        <w:rPr>
-          <w:rFonts w:cstheme="minorHAnsi"/>
-          <w:sz w:val="24"/>
-          <w:szCs w:val="24"/>
-        </w:rPr>
-        <w:t>.</w:t>
-      </w:r>
-      <w:r>
-        <w:rPr>
-          <w:rFonts w:cstheme="minorHAnsi"/>
-          <w:sz w:val="24"/>
-          <w:szCs w:val="24"/>
-        </w:rPr>
-        <w:t xml:space="preserve"> </w:t>
-      </w:r>
-      <w:r>
-        <w:rPr>
-          <w:rFonts w:cstheme="minorHAnsi"/>
-          <w:sz w:val="24"/>
-          <w:szCs w:val="24"/>
-        </w:rPr>
-        <w:t>Se muestran tod</w:t>
-      </w:r>
-      <w:r>
-        <w:rPr>
-          <w:rFonts w:cstheme="minorHAnsi"/>
-          <w:sz w:val="24"/>
-          <w:szCs w:val="24"/>
-        </w:rPr>
-        <w:t xml:space="preserve">os </w:t>
-      </w:r>
-      <w:r>
-        <w:rPr>
-          <w:rFonts w:cstheme="minorHAnsi"/>
-          <w:sz w:val="24"/>
-          <w:szCs w:val="24"/>
-        </w:rPr>
-        <w:t>sus</w:t>
-      </w:r>
-      <w:r>
-        <w:rPr>
-          <w:rFonts w:cstheme="minorHAnsi"/>
-          <w:sz w:val="24"/>
-          <w:szCs w:val="24"/>
-        </w:rPr>
-        <w:t xml:space="preserve"> estacionamiento</w:t>
-      </w:r>
-      <w:r>
-        <w:rPr>
-          <w:rFonts w:cstheme="minorHAnsi"/>
-          <w:sz w:val="24"/>
-          <w:szCs w:val="24"/>
-        </w:rPr>
-        <w:t>s</w:t>
-      </w:r>
-      <w:r>
-        <w:rPr>
-          <w:rFonts w:cstheme="minorHAnsi"/>
-          <w:sz w:val="24"/>
-          <w:szCs w:val="24"/>
-        </w:rPr>
-        <w:t xml:space="preserve"> a lo largo del tiempo.</w:t>
-      </w:r>
-    </w:p>
-    <w:p>
-      <w:pPr>
-        <w:jc w:val="both"/>
-        <w:rPr>
-          <w:rFonts w:cstheme="minorHAnsi"/>
-          <w:sz w:val="24"/>
-          <w:szCs w:val="24"/>
-        </w:rPr>
-      </w:pPr>
-      <w:r>
-        <w:rPr>
-          <w:rFonts w:cstheme="minorHAnsi"/>
-          <w:sz w:val="24"/>
-          <w:szCs w:val="24"/>
-        </w:rPr>
-        <w:t>A</w:t>
-      </w:r>
-      <w:r>
-        <w:rPr>
-          <w:rFonts w:cstheme="minorHAnsi"/>
-          <w:sz w:val="24"/>
-          <w:szCs w:val="24"/>
-        </w:rPr>
-        <w:t>15</w:t>
-      </w:r>
-      <w:r>
-        <w:rPr>
-          <w:rFonts w:cstheme="minorHAnsi"/>
-          <w:sz w:val="24"/>
-          <w:szCs w:val="24"/>
-        </w:rPr>
-        <w:t>.</w:t>
-      </w:r>
-      <w:r>
-        <w:rPr>
-          <w:rFonts w:cstheme="minorHAnsi"/>
-          <w:sz w:val="24"/>
-          <w:szCs w:val="24"/>
-        </w:rPr>
-        <w:t xml:space="preserve"> Se pasa la fecha señalada para la finalización del estacionamiento con </w:t>
-      </w:r>
-      <w:r>
-        <w:rPr>
-          <w:rFonts w:cstheme="minorHAnsi"/>
-          <w:sz w:val="24"/>
-          <w:szCs w:val="24"/>
-        </w:rPr>
-        <w:t>id ‘0’.</w:t>
-      </w:r>
-    </w:p>
-    <w:p>
-      <w:pPr>
-        <w:jc w:val="both"/>
-        <w:rPr>
-          <w:rFonts w:cstheme="minorHAnsi"/>
-          <w:sz w:val="24"/>
-          <w:szCs w:val="24"/>
-        </w:rPr>
-      </w:pPr>
-      <w:r>
-        <w:rPr>
-          <w:rFonts w:cstheme="minorHAnsi"/>
-          <w:sz w:val="24"/>
-          <w:szCs w:val="24"/>
-        </w:rPr>
-        <w:t>A</w:t>
-      </w:r>
-      <w:r>
-        <w:rPr>
-          <w:rFonts w:cstheme="minorHAnsi"/>
-          <w:sz w:val="24"/>
-          <w:szCs w:val="24"/>
-        </w:rPr>
-        <w:t>16</w:t>
-      </w:r>
-      <w:r>
-        <w:rPr>
-          <w:rFonts w:cstheme="minorHAnsi"/>
-          <w:sz w:val="24"/>
-          <w:szCs w:val="24"/>
-        </w:rPr>
-        <w:t>.</w:t>
-      </w:r>
-      <w:r>
-        <w:rPr>
-          <w:rFonts w:cstheme="minorHAnsi"/>
-          <w:sz w:val="24"/>
-          <w:szCs w:val="24"/>
-        </w:rPr>
-        <w:t xml:space="preserve"> El agente pide comprobar el estacionamiento del vehículo ‘7777 </w:t>
-      </w:r>
-      <w:r>
-        <w:rPr>
-          <w:rFonts w:cstheme="minorHAnsi"/>
-          <w:sz w:val="24"/>
-          <w:szCs w:val="24"/>
-        </w:rPr>
-        <w:t>AAA’.</w:t>
-      </w:r>
-      <w:r>
-        <w:rPr>
-          <w:rFonts w:cstheme="minorHAnsi"/>
-          <w:sz w:val="24"/>
-          <w:szCs w:val="24"/>
-        </w:rPr>
-        <w:t xml:space="preserve"> El sistema muestra los datos del estacionamiento del vehículo.</w:t>
-      </w:r>
-    </w:p>
-    <w:p>
-      <w:pPr>
-        <w:jc w:val="both"/>
-        <w:rPr>
-          <w:rFonts w:cstheme="minorHAnsi"/>
-          <w:sz w:val="24"/>
-          <w:szCs w:val="24"/>
-        </w:rPr>
-      </w:pPr>
-      <w:r>
-        <w:rPr>
-          <w:rFonts w:cstheme="minorHAnsi"/>
-          <w:sz w:val="24"/>
-          <w:szCs w:val="24"/>
-        </w:rPr>
-        <w:lastRenderedPageBreak/>
-        <w:t>A</w:t>
-      </w:r>
-      <w:r>
-        <w:rPr>
-          <w:rFonts w:cstheme="minorHAnsi"/>
-          <w:sz w:val="24"/>
-          <w:szCs w:val="24"/>
-        </w:rPr>
-        <w:t>17</w:t>
-      </w:r>
-      <w:r>
-        <w:rPr>
-          <w:rFonts w:cstheme="minorHAnsi"/>
-          <w:sz w:val="24"/>
-          <w:szCs w:val="24"/>
-        </w:rPr>
-        <w:t>.</w:t>
-      </w:r>
-      <w:r>
-        <w:rPr>
-          <w:rFonts w:cstheme="minorHAnsi"/>
-          <w:sz w:val="24"/>
-          <w:szCs w:val="24"/>
-        </w:rPr>
-        <w:t xml:space="preserve"> </w:t>
-      </w:r>
-      <w:r>
-        <w:rPr>
-          <w:rFonts w:cstheme="minorHAnsi"/>
-          <w:sz w:val="24"/>
-          <w:szCs w:val="24"/>
-        </w:rPr>
-        <w:t xml:space="preserve">El agente pide comprobar el estacionamiento del vehículo ‘7777 </w:t>
-      </w:r>
-      <w:r>
-        <w:rPr>
-          <w:rFonts w:cstheme="minorHAnsi"/>
-          <w:sz w:val="24"/>
-          <w:szCs w:val="24"/>
-        </w:rPr>
-        <w:t>CCC</w:t>
-      </w:r>
-      <w:r>
-        <w:rPr>
-          <w:rFonts w:cstheme="minorHAnsi"/>
-          <w:sz w:val="24"/>
-          <w:szCs w:val="24"/>
-        </w:rPr>
         <w:t xml:space="preserve">’. </w:t>
       </w:r>
       <w:r>
@@ -2939,23 +2341,7 @@
           <w:sz w:val="24"/>
           <w:szCs w:val="24"/>
         </w:rPr>
-        <w:t>A</w:t>
-      </w:r>
-      <w:r>
-        <w:rPr>
-          <w:rFonts w:cstheme="minorHAnsi"/>
-          <w:sz w:val="24"/>
-          <w:szCs w:val="24"/>
-        </w:rPr>
-        <w:t>18</w:t>
-      </w:r>
-      <w:r>
-        <w:rPr>
-          <w:rFonts w:cstheme="minorHAnsi"/>
-          <w:sz w:val="24"/>
-          <w:szCs w:val="24"/>
-        </w:rPr>
-        <w:t>.</w:t>
+        <w:t>A18.</w:t>
       </w:r>
       <w:r>
         <w:rPr>
@@ -2989,39 +2375,7 @@
           <w:sz w:val="24"/>
           <w:szCs w:val="24"/>
         </w:rPr>
-        <w:t xml:space="preserve"> </w:t>
-      </w:r>
-      <w:r>
-        <w:rPr>
-          <w:rFonts w:cstheme="minorHAnsi"/>
-          <w:sz w:val="24"/>
-          <w:szCs w:val="24"/>
-        </w:rPr>
-        <w:t>El usuario sin registrar introduce el email ‘</w:t>
-      </w:r>
-      <w:r>
-        <w:rPr>
-          <w:rFonts w:cstheme="minorHAnsi"/>
-          <w:sz w:val="24"/>
-          <w:szCs w:val="24"/>
-        </w:rPr>
-        <w:t>lola</w:t>
-      </w:r>
-      <w:r>
-        <w:rPr>
-          <w:rFonts w:cstheme="minorHAnsi"/>
-          <w:sz w:val="24"/>
-          <w:szCs w:val="24"/>
-        </w:rPr>
-        <w:t>mola@hotmail.es’ con contraseña ‘Contraseña1234’</w:t>
-      </w:r>
-      <w:r>
-        <w:rPr>
-          <w:rFonts w:cstheme="minorHAnsi"/>
-          <w:sz w:val="24"/>
-          <w:szCs w:val="24"/>
-        </w:rPr>
-        <w:t>. El sistema informa de que ya existe un usuario con es</w:t>
+        <w:t xml:space="preserve"> El usuario sin registrar introduce el email ‘lolamola@hotmail.es’ con contraseña ‘Contraseña1234’. El sistema informa de que ya existe un usuario con es</w:t>
       </w:r>
       <w:r>
         <w:rPr>
@@ -3127,18 +2481,7 @@
           <w:szCs w:val="24"/>
           <w:u w:val="single"/>
         </w:rPr>
-        <w:t xml:space="preserve">Pruebas de </w:t>
-      </w:r>
-      <w:r>
-        <w:rPr>
-          <w:rFonts w:cstheme="minorHAnsi"/>
-          <w:b/>
-          <w:bCs/>
-          <w:sz w:val="24"/>
-          <w:szCs w:val="24"/>
-          <w:u w:val="single"/>
-        </w:rPr>
-        <w:t>integración</w:t>
+        <w:t>Pruebas de integración</w:t>
       </w:r>
     </w:p>
     <w:p>
@@ -3537,31 +2880,7 @@
           <w:sz w:val="24"/>
           <w:szCs w:val="24"/>
         </w:rPr>
-        <w:t xml:space="preserve">Se crea un nuevo estacionamiento de 60 minutos para el vehículo con matrícula ‘7777 </w:t>
-      </w:r>
-      <w:r>
-        <w:rPr>
-          <w:rFonts w:cstheme="minorHAnsi"/>
-          <w:sz w:val="24"/>
-          <w:szCs w:val="24"/>
-        </w:rPr>
-        <w:t>AAA</w:t>
-      </w:r>
-      <w:r>
-        <w:rPr>
-          <w:rFonts w:cstheme="minorHAnsi"/>
-          <w:sz w:val="24"/>
-          <w:szCs w:val="24"/>
-        </w:rPr>
-        <w:t>’.</w:t>
-      </w:r>
-      <w:r>
-        <w:rPr>
-          <w:rFonts w:cstheme="minorHAnsi"/>
-          <w:sz w:val="24"/>
-          <w:szCs w:val="24"/>
-        </w:rPr>
-        <w:t xml:space="preserve"> El vehículo ya cuenta con un </w:t>
+        <w:t xml:space="preserve">Se crea un nuevo estacionamiento de 60 minutos para el vehículo con matrícula ‘7777 AAA’. El vehículo ya cuenta con un </w:t>
       </w:r>
       <w:r>
         <w:rPr>
@@ -3627,15 +2946,7 @@
           <w:sz w:val="24"/>
           <w:szCs w:val="24"/>
         </w:rPr>
-        <w:t xml:space="preserve">Se crea un nuevo estacionamiento de </w:t>
-      </w:r>
-      <w:r>
-        <w:rPr>
-          <w:rFonts w:cstheme="minorHAnsi"/>
-          <w:sz w:val="24"/>
-          <w:szCs w:val="24"/>
-        </w:rPr>
-        <w:t>12</w:t>
+        <w:t>Se crea un nuevo estacionamiento de 12</w:t>
       </w:r>
       <w:r>
         <w:rPr>
@@ -3717,111 +3028,113 @@
           <w:sz w:val="24"/>
           <w:szCs w:val="24"/>
         </w:rPr>
-        <w:t>Se crea un nuevo estacionamiento de 60 minutos para el vehículo con matrícula ‘</w:t>
-      </w:r>
-      <w:r>
-        <w:rPr>
-          <w:rFonts w:cstheme="minorHAnsi"/>
-          <w:sz w:val="24"/>
-          <w:szCs w:val="24"/>
-        </w:rPr>
-        <w:t>1234</w:t>
-      </w:r>
-      <w:r>
-        <w:rPr>
-          <w:rFonts w:cstheme="minorHAnsi"/>
-          <w:sz w:val="24"/>
-          <w:szCs w:val="24"/>
-        </w:rPr>
-        <w:t xml:space="preserve"> BBB’.</w:t>
-      </w:r>
-      <w:r>
-        <w:rPr>
-          <w:rFonts w:cstheme="minorHAnsi"/>
-          <w:sz w:val="24"/>
-          <w:szCs w:val="24"/>
-        </w:rPr>
-        <w:t xml:space="preserve"> El vehículo no se encuentra registrado, por lo que se notifica el error.</w:t>
-      </w:r>
-    </w:p>
-    <w:p>
-      <w:pPr>
-        <w:jc w:val="both"/>
-        <w:rPr>
-          <w:rFonts w:cstheme="minorHAnsi"/>
-          <w:sz w:val="24"/>
-          <w:szCs w:val="24"/>
-        </w:rPr>
-      </w:pPr>
-    </w:p>
-    <w:p>
-      <w:pPr>
-        <w:jc w:val="both"/>
-        <w:rPr>
-          <w:rFonts w:cstheme="minorHAnsi"/>
-          <w:sz w:val="24"/>
-          <w:szCs w:val="24"/>
-        </w:rPr>
-      </w:pPr>
-    </w:p>
-    <w:p>
-      <w:pPr>
-        <w:jc w:val="both"/>
-        <w:rPr>
-          <w:rFonts w:cstheme="minorHAnsi"/>
-          <w:sz w:val="24"/>
-          <w:szCs w:val="24"/>
-        </w:rPr>
-      </w:pPr>
-    </w:p>
-    <w:p>
-      <w:pPr>
-        <w:jc w:val="both"/>
-        <w:rPr>
-          <w:rFonts w:cstheme="minorHAnsi"/>
-          <w:sz w:val="24"/>
-          <w:szCs w:val="24"/>
-        </w:rPr>
-      </w:pPr>
-    </w:p>
-    <w:p>
-      <w:pPr>
-        <w:jc w:val="both"/>
-        <w:rPr>
-          <w:rFonts w:cstheme="minorHAnsi"/>
-          <w:b/>
-          <w:bCs/>
-          <w:sz w:val="24"/>
-          <w:szCs w:val="24"/>
-        </w:rPr>
-      </w:pPr>
-      <w:r>
-        <w:rPr>
-          <w:rFonts w:cstheme="minorHAnsi"/>
-          <w:b/>
-          <w:bCs/>
-          <w:sz w:val="24"/>
-          <w:szCs w:val="24"/>
-        </w:rPr>
-        <w:t>VehiculosDAO</w:t>
-      </w:r>
-    </w:p>
-    <w:p>
-      <w:pPr>
-        <w:jc w:val="both"/>
-        <w:rPr>
-          <w:rFonts w:cstheme="minorHAnsi"/>
-          <w:sz w:val="24"/>
-          <w:szCs w:val="24"/>
-        </w:rPr>
-      </w:pPr>
-      <w:r>
-        <w:rPr>
-          <w:rFonts w:cstheme="minorHAnsi"/>
-          <w:sz w:val="24"/>
-          <w:szCs w:val="24"/>
-        </w:rPr>
-        <w:t xml:space="preserve">Para el componente de VehiculosDAO, se realizarán pruebas del método </w:t>
+        <w:t>Se crea un nuevo estacionamiento de 60 minutos para el vehículo con matrícula ‘1234 BBB’. El vehículo no se encuentra registrado, por lo que se notifica el error.</w:t>
+      </w:r>
+    </w:p>
+    <w:p>
+      <w:pPr>
+        <w:jc w:val="both"/>
+        <w:rPr>
+          <w:rFonts w:cstheme="minorHAnsi"/>
+          <w:sz w:val="24"/>
+          <w:szCs w:val="24"/>
+        </w:rPr>
+      </w:pPr>
+    </w:p>
+    <w:p>
+      <w:pPr>
+        <w:jc w:val="both"/>
+        <w:rPr>
+          <w:rFonts w:cstheme="minorHAnsi"/>
+          <w:sz w:val="24"/>
+          <w:szCs w:val="24"/>
+        </w:rPr>
+      </w:pPr>
+    </w:p>
+    <w:p>
+      <w:pPr>
+        <w:jc w:val="both"/>
+        <w:rPr>
+          <w:rFonts w:cstheme="minorHAnsi"/>
+          <w:sz w:val="24"/>
+          <w:szCs w:val="24"/>
+        </w:rPr>
+      </w:pPr>
+    </w:p>
+    <w:p>
+      <w:pPr>
+        <w:jc w:val="both"/>
+        <w:rPr>
+          <w:rFonts w:cstheme="minorHAnsi"/>
+          <w:sz w:val="24"/>
+          <w:szCs w:val="24"/>
+        </w:rPr>
+      </w:pPr>
+    </w:p>
+    <w:p>
+      <w:pPr>
+        <w:jc w:val="both"/>
+        <w:rPr>
+          <w:rFonts w:cstheme="minorHAnsi"/>
+          <w:b/>
+          <w:bCs/>
+          <w:sz w:val="24"/>
+          <w:szCs w:val="24"/>
+        </w:rPr>
+      </w:pPr>
+      <w:r>
+        <w:rPr>
+          <w:rFonts w:cstheme="minorHAnsi"/>
+          <w:b/>
+          <w:bCs/>
+          <w:sz w:val="24"/>
+          <w:szCs w:val="24"/>
+        </w:rPr>
+        <w:t>Estacionamientos</w:t>
+      </w:r>
+      <w:r>
+        <w:rPr>
+          <w:rFonts w:cstheme="minorHAnsi"/>
+          <w:b/>
+          <w:bCs/>
+          <w:sz w:val="24"/>
+          <w:szCs w:val="24"/>
+        </w:rPr>
+        <w:t>DAO</w:t>
+      </w:r>
+    </w:p>
+    <w:p>
+      <w:pPr>
+        <w:jc w:val="both"/>
+        <w:rPr>
+          <w:rFonts w:cstheme="minorHAnsi"/>
+          <w:sz w:val="24"/>
+          <w:szCs w:val="24"/>
+        </w:rPr>
+      </w:pPr>
+      <w:r>
+        <w:rPr>
+          <w:rFonts w:cstheme="minorHAnsi"/>
+          <w:sz w:val="24"/>
+          <w:szCs w:val="24"/>
+        </w:rPr>
+        <w:t xml:space="preserve">Para el componente de </w:t>
+      </w:r>
+      <w:r>
+        <w:rPr>
+          <w:rFonts w:cstheme="minorHAnsi"/>
+          <w:sz w:val="24"/>
+          <w:szCs w:val="24"/>
+        </w:rPr>
+        <w:t>Estacionamientos</w:t>
+      </w:r>
+      <w:r>
+        <w:rPr>
+          <w:rFonts w:cstheme="minorHAnsi"/>
+          <w:sz w:val="24"/>
+          <w:szCs w:val="24"/>
+        </w:rPr>
+        <w:t xml:space="preserve">DAO, se realizarán pruebas del método </w:t>
       </w:r>
       <w:r>
         <w:rPr>
@@ -3831,7 +3144,7 @@
           <w:sz w:val="24"/>
           <w:szCs w:val="24"/>
         </w:rPr>
-        <w:t>vehículosPorMatrícula()</w:t>
+        <w:t>estacionamientoPorId</w:t>
       </w:r>
       <w:r>
         <w:rPr>
@@ -3841,7 +3154,7 @@
           <w:sz w:val="24"/>
           <w:szCs w:val="24"/>
         </w:rPr>
-        <w:t>.</w:t>
+        <w:t>()</w:t>
       </w:r>
       <w:r>
         <w:rPr>
@@ -3851,6 +3164,16 @@
           <w:sz w:val="24"/>
           <w:szCs w:val="24"/>
         </w:rPr>
+        <w:t>.</w:t>
+      </w:r>
+      <w:r>
+        <w:rPr>
+          <w:rFonts w:cstheme="minorHAnsi"/>
+          <w:i/>
+          <w:iCs/>
+          <w:sz w:val="24"/>
+          <w:szCs w:val="24"/>
+        </w:rPr>
         <w:t xml:space="preserve"> </w:t>
       </w:r>
       <w:r>
@@ -3859,7 +3182,23 @@
           <w:sz w:val="24"/>
           <w:szCs w:val="24"/>
         </w:rPr>
-        <w:t>Se probarán los casos en los que: exista el vehículo y no exista.</w:t>
+        <w:t xml:space="preserve">Se probarán los casos en los que: exista el </w:t>
+      </w:r>
+      <w:r>
+        <w:rPr>
+          <w:rFonts w:cstheme="minorHAnsi"/>
+          <w:sz w:val="24"/>
+          <w:szCs w:val="24"/>
+        </w:rPr>
+        <w:t>estacionamientos</w:t>
+      </w:r>
+      <w:r>
+        <w:rPr>
+          <w:rFonts w:cstheme="minorHAnsi"/>
+          <w:sz w:val="24"/>
+          <w:szCs w:val="24"/>
+        </w:rPr>
+        <w:t xml:space="preserve"> y no exista.</w:t>
       </w:r>
     </w:p>
     <w:p>
@@ -3885,143 +3224,164 @@
           <w:sz w:val="24"/>
           <w:szCs w:val="24"/>
         </w:rPr>
-        <w:t xml:space="preserve"> Se busca el vehículo con matrícula ‘7777 BBB’. El vehículo existe.</w:t>
-      </w:r>
-    </w:p>
-    <w:p>
-      <w:pPr>
-        <w:jc w:val="both"/>
-        <w:rPr>
-          <w:rFonts w:cstheme="minorHAnsi"/>
-          <w:sz w:val="24"/>
-          <w:szCs w:val="24"/>
-        </w:rPr>
-      </w:pPr>
-      <w:r>
-        <w:rPr>
-          <w:rFonts w:cstheme="minorHAnsi"/>
-          <w:sz w:val="24"/>
-          <w:szCs w:val="24"/>
-        </w:rPr>
-        <w:t xml:space="preserve">I2.b Se busca el vehículo con </w:t>
-      </w:r>
-      <w:r>
-        <w:rPr>
-          <w:rFonts w:cstheme="minorHAnsi"/>
-          <w:sz w:val="24"/>
-          <w:szCs w:val="24"/>
-        </w:rPr>
-        <w:t>matrícula ‘1234 BBB’. El vehículo no existe.</w:t>
-      </w:r>
-    </w:p>
-    <w:p>
-      <w:pPr>
-        <w:jc w:val="both"/>
-        <w:rPr>
-          <w:rFonts w:cstheme="minorHAnsi"/>
-          <w:sz w:val="24"/>
-          <w:szCs w:val="24"/>
-        </w:rPr>
-      </w:pPr>
-    </w:p>
-    <w:p>
-      <w:pPr>
-        <w:jc w:val="both"/>
-        <w:rPr>
-          <w:rFonts w:cstheme="minorHAnsi"/>
-          <w:b/>
-          <w:bCs/>
-          <w:sz w:val="24"/>
-          <w:szCs w:val="24"/>
-          <w:u w:val="single"/>
-        </w:rPr>
-      </w:pPr>
-      <w:r>
-        <w:rPr>
-          <w:rFonts w:cstheme="minorHAnsi"/>
-          <w:b/>
-          <w:bCs/>
-          <w:sz w:val="24"/>
-          <w:szCs w:val="24"/>
-          <w:u w:val="single"/>
-        </w:rPr>
-        <w:t xml:space="preserve">Pruebas </w:t>
-      </w:r>
-      <w:r>
-        <w:rPr>
-          <w:rFonts w:cstheme="minorHAnsi"/>
-          <w:b/>
-          <w:bCs/>
-          <w:sz w:val="24"/>
-          <w:szCs w:val="24"/>
-          <w:u w:val="single"/>
-        </w:rPr>
-        <w:t>unitarias</w:t>
-      </w:r>
-    </w:p>
-    <w:p>
-      <w:pPr>
-        <w:jc w:val="both"/>
-        <w:rPr>
-          <w:rFonts w:cstheme="minorHAnsi"/>
-          <w:sz w:val="24"/>
-          <w:szCs w:val="24"/>
-        </w:rPr>
-      </w:pPr>
-      <w:r>
-        <w:rPr>
-          <w:rFonts w:cstheme="minorHAnsi"/>
-          <w:sz w:val="24"/>
-          <w:szCs w:val="24"/>
-        </w:rPr>
-        <w:t>Se repiten los casos de prueba de las pruebas de integración</w:t>
-      </w:r>
-      <w:r>
-        <w:rPr>
-          <w:rFonts w:cstheme="minorHAnsi"/>
-          <w:sz w:val="24"/>
-          <w:szCs w:val="24"/>
-        </w:rPr>
-        <w:t xml:space="preserve"> renombrándolos como UX y haciendo uso de mocks para simular el uso de </w:t>
-      </w:r>
-      <w:r>
-        <w:rPr>
-          <w:rFonts w:cstheme="minorHAnsi"/>
-          <w:sz w:val="24"/>
-          <w:szCs w:val="24"/>
-        </w:rPr>
-        <w:t>las interfaces de las cuales depende cada componente.</w:t>
-      </w:r>
-    </w:p>
-    <w:p>
-      <w:pPr>
-        <w:jc w:val="both"/>
-        <w:rPr>
-          <w:rFonts w:cstheme="minorHAnsi"/>
-          <w:sz w:val="24"/>
-          <w:szCs w:val="24"/>
-        </w:rPr>
-      </w:pPr>
-    </w:p>
-    <w:p>
-      <w:pPr>
-        <w:jc w:val="both"/>
-        <w:rPr>
-          <w:rFonts w:cstheme="minorHAnsi"/>
-          <w:sz w:val="24"/>
-          <w:szCs w:val="24"/>
-        </w:rPr>
-      </w:pPr>
-      <w:r>
-        <w:rPr>
-          <w:rFonts w:cstheme="minorHAnsi"/>
-          <w:sz w:val="24"/>
-          <w:szCs w:val="24"/>
-        </w:rPr>
-        <w:t>Nota: para las pruebas unitarias y de integración se hace uso de Junit.</w:t>
+        <w:t xml:space="preserve"> Se busca el </w:t>
+      </w:r>
+      <w:r>
+        <w:rPr>
+          <w:rFonts w:cstheme="minorHAnsi"/>
+          <w:sz w:val="24"/>
+          <w:szCs w:val="24"/>
+        </w:rPr>
+        <w:t>estacionamiento con id ‘1’. El estacionamiento existe</w:t>
+      </w:r>
+      <w:r>
+        <w:rPr>
+          <w:rFonts w:cstheme="minorHAnsi"/>
+          <w:sz w:val="24"/>
+          <w:szCs w:val="24"/>
+        </w:rPr>
+        <w:t>.</w:t>
+      </w:r>
+    </w:p>
+    <w:p>
+      <w:pPr>
+        <w:jc w:val="both"/>
+        <w:rPr>
+          <w:rFonts w:cstheme="minorHAnsi"/>
+          <w:sz w:val="24"/>
+          <w:szCs w:val="24"/>
+        </w:rPr>
+      </w:pPr>
+      <w:r>
+        <w:rPr>
+          <w:rFonts w:cstheme="minorHAnsi"/>
+          <w:sz w:val="24"/>
+          <w:szCs w:val="24"/>
+        </w:rPr>
+        <w:t xml:space="preserve">I2.b </w:t>
+      </w:r>
+      <w:r>
+        <w:rPr>
+          <w:rFonts w:cstheme="minorHAnsi"/>
+          <w:sz w:val="24"/>
+          <w:szCs w:val="24"/>
+        </w:rPr>
+        <w:t>Se busca el estacionamiento con id ‘</w:t>
+      </w:r>
+      <w:r>
+        <w:rPr>
+          <w:rFonts w:cstheme="minorHAnsi"/>
+          <w:sz w:val="24"/>
+          <w:szCs w:val="24"/>
+        </w:rPr>
+        <w:t>10</w:t>
       </w:r>
       <w:bookmarkStart w:id="0" w:name="_GoBack"/>
       <w:bookmarkEnd w:id="0"/>
+      <w:r>
+        <w:rPr>
+          <w:rFonts w:cstheme="minorHAnsi"/>
+          <w:sz w:val="24"/>
+          <w:szCs w:val="24"/>
+        </w:rPr>
+        <w:t>’. El estacionamiento existe.</w:t>
+      </w:r>
+    </w:p>
+    <w:p>
+      <w:pPr>
+        <w:jc w:val="both"/>
+        <w:rPr>
+          <w:rFonts w:cstheme="minorHAnsi"/>
+          <w:sz w:val="24"/>
+          <w:szCs w:val="24"/>
+        </w:rPr>
+      </w:pPr>
+    </w:p>
+    <w:p>
+      <w:pPr>
+        <w:jc w:val="both"/>
+        <w:rPr>
+          <w:rFonts w:cstheme="minorHAnsi"/>
+          <w:b/>
+          <w:bCs/>
+          <w:sz w:val="24"/>
+          <w:szCs w:val="24"/>
+          <w:u w:val="single"/>
+        </w:rPr>
+      </w:pPr>
+      <w:r>
+        <w:rPr>
+          <w:rFonts w:cstheme="minorHAnsi"/>
+          <w:b/>
+          <w:bCs/>
+          <w:sz w:val="24"/>
+          <w:szCs w:val="24"/>
+          <w:u w:val="single"/>
+        </w:rPr>
+        <w:t>Pruebas unitarias</w:t>
+      </w:r>
+    </w:p>
+    <w:p>
+      <w:pPr>
+        <w:jc w:val="both"/>
+        <w:rPr>
+          <w:rFonts w:cstheme="minorHAnsi"/>
+          <w:sz w:val="24"/>
+          <w:szCs w:val="24"/>
+        </w:rPr>
+      </w:pPr>
+      <w:r>
+        <w:rPr>
+          <w:rFonts w:cstheme="minorHAnsi"/>
+          <w:sz w:val="24"/>
+          <w:szCs w:val="24"/>
+        </w:rPr>
+        <w:t>Se repiten los casos de prueba de las pruebas de integración</w:t>
+      </w:r>
+      <w:r>
+        <w:rPr>
+          <w:rFonts w:cstheme="minorHAnsi"/>
+          <w:sz w:val="24"/>
+          <w:szCs w:val="24"/>
+        </w:rPr>
+        <w:t xml:space="preserve"> renombrándolos como UX y haciendo uso de mocks para simular el uso de </w:t>
+      </w:r>
+      <w:r>
+        <w:rPr>
+          <w:rFonts w:cstheme="minorHAnsi"/>
+          <w:sz w:val="24"/>
+          <w:szCs w:val="24"/>
+        </w:rPr>
+        <w:t>las interfaces de las cuales depende cada componente.</w:t>
+      </w:r>
+    </w:p>
+    <w:p>
+      <w:pPr>
+        <w:jc w:val="both"/>
+        <w:rPr>
+          <w:rFonts w:cstheme="minorHAnsi"/>
+          <w:sz w:val="24"/>
+          <w:szCs w:val="24"/>
+        </w:rPr>
+      </w:pPr>
+    </w:p>
+    <w:p>
+      <w:pPr>
+        <w:jc w:val="both"/>
+        <w:rPr>
+          <w:rFonts w:cstheme="minorHAnsi"/>
+          <w:sz w:val="24"/>
+          <w:szCs w:val="24"/>
+        </w:rPr>
+      </w:pPr>
+      <w:r>
+        <w:rPr>
+          <w:rFonts w:cstheme="minorHAnsi"/>
+          <w:sz w:val="24"/>
+          <w:szCs w:val="24"/>
+        </w:rPr>
+        <w:t>Nota: para las pruebas unitarias y de integración se hace uso de Junit.</w:t>
+      </w:r>
     </w:p>
     <w:sectPr>
       <w:pgSz w:w="11906" w:h="16838"/>

</xml_diff>